<commit_message>
fixed technician3 without maintenanceRecords
</commit_message>
<xml_diff>
--- a/reports/Student#5/C2/05 - Requirements - Student #5.docx
+++ b/reports/Student#5/C2/05 - Requirements - Student #5.docx
@@ -139,7 +139,6 @@
                 <w15:appearance w15:val="hidden"/>
                 <w:text/>
               </w:sdtPr>
-              <w:sdtEndPr/>
               <w:sdtContent>
                 <w:r>
                   <w:rPr>
@@ -230,7 +229,6 @@
                 <w15:appearance w15:val="hidden"/>
                 <w:text/>
               </w:sdtPr>
-              <w:sdtEndPr/>
               <w:sdtContent>
                 <w:r>
                   <w:rPr>
@@ -356,7 +354,6 @@
                 <w15:appearance w15:val="hidden"/>
                 <w:text/>
               </w:sdtPr>
-              <w:sdtEndPr/>
               <w:sdtContent>
                 <w:r>
                   <w:rPr>
@@ -421,7 +418,6 @@
                 <w15:appearance w15:val="hidden"/>
                 <w:text/>
               </w:sdtPr>
-              <w:sdtEndPr/>
               <w:sdtContent>
                 <w:r>
                   <w:rPr>
@@ -499,7 +495,6 @@
                 <w15:appearance w15:val="hidden"/>
                 <w:text/>
               </w:sdtPr>
-              <w:sdtEndPr/>
               <w:sdtContent>
                 <w:r>
                   <w:rPr>
@@ -600,7 +595,6 @@
                 <w15:appearance w15:val="hidden"/>
                 <w:text/>
               </w:sdtPr>
-              <w:sdtEndPr/>
               <w:sdtContent>
                 <w:r>
                   <w:rPr>
@@ -644,14 +638,12 @@
                   </w:rPr>
                   <w:t xml:space="preserve">, </w:t>
                 </w:r>
-                <w:proofErr w:type="gramStart"/>
                 <w:r>
                   <w:rPr>
                     <w:rFonts w:asciiTheme="majorHAnsi" w:hAnsiTheme="majorHAnsi" w:cstheme="majorHAnsi"/>
                   </w:rPr>
                   <w:t>2003</w:t>
                 </w:r>
-                <w:proofErr w:type="gramEnd"/>
                 <w:r>
                   <w:rPr>
                     <w:rFonts w:asciiTheme="majorHAnsi" w:hAnsiTheme="majorHAnsi" w:cstheme="majorHAnsi"/>
@@ -677,6 +669,7 @@
         <w:rPr>
           <w:rFonts w:cstheme="majorHAnsi"/>
         </w:rPr>
+        <w:lastRenderedPageBreak/>
         <w:t>MANDATORY</w:t>
       </w:r>
       <w:r>
@@ -879,7 +872,6 @@
           <w15:appearance w15:val="hidden"/>
           <w:text/>
         </w:sdtPr>
-        <w:sdtEndPr/>
         <w:sdtContent>
           <w:r>
             <w:t xml:space="preserve">  </w:t>
@@ -970,15 +962,7 @@
         <w:pStyle w:val="Requirement-Header"/>
       </w:pPr>
       <w:r>
-        <w:t xml:space="preserve">Provide a link to your planning dashboard in GitHub to review the tasks, their </w:t>
-      </w:r>
-      <w:proofErr w:type="gramStart"/>
-      <w:r>
-        <w:t>current status</w:t>
-      </w:r>
-      <w:proofErr w:type="gramEnd"/>
-      <w:r>
-        <w:t>, and your schedule</w:t>
+        <w:t>Provide a link to your planning dashboard in GitHub to review the tasks, their current status, and your schedule</w:t>
       </w:r>
       <w:r>
         <w:t xml:space="preserve">.  </w:t>
@@ -1005,7 +989,6 @@
           <w15:appearance w15:val="hidden"/>
           <w:text/>
         </w:sdtPr>
-        <w:sdtEndPr/>
         <w:sdtContent>
           <w:r>
             <w:rPr>
@@ -1044,21 +1027,7 @@
         <w:rPr>
           <w:lang w:val="es-ES"/>
         </w:rPr>
-        <w:t xml:space="preserve">nsultar el material de la asignatura para saber qué tareas son necesarias incluir en el </w:t>
-      </w:r>
-      <w:proofErr w:type="spellStart"/>
-      <w:r>
-        <w:rPr>
-          <w:lang w:val="es-ES"/>
-        </w:rPr>
-        <w:t>planning</w:t>
-      </w:r>
-      <w:proofErr w:type="spellEnd"/>
-      <w:r>
-        <w:rPr>
-          <w:lang w:val="es-ES"/>
-        </w:rPr>
-        <w:t>:</w:t>
+        <w:t>nsultar el material de la asignatura para saber qué tareas son necesarias incluir en el planning:</w:t>
       </w:r>
     </w:p>
     <w:p>
@@ -1175,6 +1144,7 @@
         <w:rPr>
           <w:rFonts w:cstheme="majorHAnsi"/>
         </w:rPr>
+        <w:lastRenderedPageBreak/>
         <w:t>MANDATORY</w:t>
       </w:r>
       <w:r>
@@ -1397,7 +1367,6 @@
           <w15:appearance w15:val="hidden"/>
           <w:text/>
         </w:sdtPr>
-        <w:sdtEndPr/>
         <w:sdtContent>
           <w:r>
             <w:t xml:space="preserve">  </w:t>
@@ -1565,7 +1534,6 @@
           <w15:appearance w15:val="hidden"/>
           <w:text/>
         </w:sdtPr>
-        <w:sdtEndPr/>
         <w:sdtContent>
           <w:r>
             <w:t xml:space="preserve"> </w:t>
@@ -1713,7 +1681,6 @@
           </w:placeholder>
           <w:text/>
         </w:sdtPr>
-        <w:sdtEndPr/>
         <w:sdtContent>
           <w:r>
             <w:t xml:space="preserve"> </w:t>
@@ -1833,6 +1800,7 @@
         <w:rPr>
           <w:rFonts w:cstheme="majorHAnsi"/>
         </w:rPr>
+        <w:lastRenderedPageBreak/>
         <w:t>Testing requirements</w:t>
       </w:r>
     </w:p>
@@ -1959,7 +1927,6 @@
           <w15:appearance w15:val="hidden"/>
           <w:text/>
         </w:sdtPr>
-        <w:sdtEndPr/>
         <w:sdtContent>
           <w:r>
             <w:rPr>
@@ -1987,55 +1954,7 @@
           <w:rFonts w:cstheme="majorHAnsi"/>
           <w:lang w:val="es-ES"/>
         </w:rPr>
-        <w:t xml:space="preserve">   Si me </w:t>
-      </w:r>
-      <w:proofErr w:type="spellStart"/>
-      <w:r>
-        <w:rPr>
-          <w:rFonts w:cstheme="majorHAnsi"/>
-          <w:lang w:val="es-ES"/>
-        </w:rPr>
-        <w:t>logueo</w:t>
-      </w:r>
-      <w:proofErr w:type="spellEnd"/>
-      <w:r>
-        <w:rPr>
-          <w:rFonts w:cstheme="majorHAnsi"/>
-          <w:lang w:val="es-ES"/>
-        </w:rPr>
-        <w:t xml:space="preserve"> como technician3/technician3 compruebo que tiene </w:t>
-      </w:r>
-      <w:proofErr w:type="spellStart"/>
-      <w:r>
-        <w:rPr>
-          <w:rFonts w:cstheme="majorHAnsi"/>
-          <w:lang w:val="es-ES"/>
-        </w:rPr>
-        <w:t>maintenanceRecords</w:t>
-      </w:r>
-      <w:proofErr w:type="spellEnd"/>
-      <w:r>
-        <w:rPr>
-          <w:rFonts w:cstheme="majorHAnsi"/>
-          <w:lang w:val="es-ES"/>
-        </w:rPr>
-        <w:t xml:space="preserve">. Se indica claramente en este requisito que este usuario sólo tiene los datos relacionados con su perfil de usuario, pero nada más. No debería de tener ningún otro dato y tiene </w:t>
-      </w:r>
-      <w:proofErr w:type="spellStart"/>
-      <w:r>
-        <w:rPr>
-          <w:rFonts w:cstheme="majorHAnsi"/>
-          <w:lang w:val="es-ES"/>
-        </w:rPr>
-        <w:t>maintenanceRecords</w:t>
-      </w:r>
-      <w:proofErr w:type="spellEnd"/>
-      <w:r>
-        <w:rPr>
-          <w:rFonts w:cstheme="majorHAnsi"/>
-          <w:lang w:val="es-ES"/>
-        </w:rPr>
-        <w:t>:</w:t>
+        <w:t xml:space="preserve">   Si me logueo como technician3/technician3 compruebo que tiene maintenanceRecords. Se indica claramente en este requisito que este usuario sólo tiene los datos relacionados con su perfil de usuario, pero nada más. No debería de tener ningún otro dato y tiene maintenanceRecords:</w:t>
       </w:r>
     </w:p>
     <w:p>
@@ -2086,6 +2005,112 @@
     </w:p>
     <w:p>
       <w:pPr>
+        <w:pStyle w:val="Comment-Grader"/>
+      </w:pPr>
+      <w:r>
+        <w:t>-Correción:</w:t>
+      </w:r>
+    </w:p>
+    <w:p>
+      <w:pPr>
+        <w:pStyle w:val="Comment-Grader"/>
+      </w:pPr>
+      <w:r>
+        <w:t>Se ha modificado el csv de maintenanceRecords, cambiando los valores para que technician3 no tenga ningún maintenanceRecord</w:t>
+      </w:r>
+    </w:p>
+    <w:p>
+      <w:pPr>
+        <w:pStyle w:val="Comment-Grader"/>
+      </w:pPr>
+      <w:r>
+        <w:drawing>
+          <wp:inline distT="0" distB="0" distL="0" distR="0" wp14:anchorId="481D9CBC" wp14:editId="59EE5B6D">
+            <wp:extent cx="5731510" cy="2538730"/>
+            <wp:effectExtent l="0" t="0" r="2540" b="0"/>
+            <wp:docPr id="559451234" name="Imagen 1" descr="Interfaz de usuario gráfica, Aplicación&#10;&#10;El contenido generado por IA puede ser incorrecto."/>
+            <wp:cNvGraphicFramePr>
+              <a:graphicFrameLocks xmlns:a="http://schemas.openxmlformats.org/drawingml/2006/main" noChangeAspect="1"/>
+            </wp:cNvGraphicFramePr>
+            <a:graphic xmlns:a="http://schemas.openxmlformats.org/drawingml/2006/main">
+              <a:graphicData uri="http://schemas.openxmlformats.org/drawingml/2006/picture">
+                <pic:pic xmlns:pic="http://schemas.openxmlformats.org/drawingml/2006/picture">
+                  <pic:nvPicPr>
+                    <pic:cNvPr id="559451234" name="Imagen 1" descr="Interfaz de usuario gráfica, Aplicación&#10;&#10;El contenido generado por IA puede ser incorrecto."/>
+                    <pic:cNvPicPr/>
+                  </pic:nvPicPr>
+                  <pic:blipFill>
+                    <a:blip r:embed="rId7"/>
+                    <a:stretch>
+                      <a:fillRect/>
+                    </a:stretch>
+                  </pic:blipFill>
+                  <pic:spPr>
+                    <a:xfrm>
+                      <a:off x="0" y="0"/>
+                      <a:ext cx="5731510" cy="2538730"/>
+                    </a:xfrm>
+                    <a:prstGeom prst="rect">
+                      <a:avLst/>
+                    </a:prstGeom>
+                  </pic:spPr>
+                </pic:pic>
+              </a:graphicData>
+            </a:graphic>
+          </wp:inline>
+        </w:drawing>
+      </w:r>
+    </w:p>
+    <w:p>
+      <w:pPr>
+        <w:pStyle w:val="Comment-Grader"/>
+      </w:pPr>
+      <w:r>
+        <w:lastRenderedPageBreak/>
+        <w:drawing>
+          <wp:inline distT="0" distB="0" distL="0" distR="0" wp14:anchorId="31578476" wp14:editId="21DE4340">
+            <wp:extent cx="5731510" cy="1589405"/>
+            <wp:effectExtent l="0" t="0" r="2540" b="0"/>
+            <wp:docPr id="828626623" name="Imagen 1" descr="Interfaz de usuario gráfica, Texto, Aplicación&#10;&#10;El contenido generado por IA puede ser incorrecto."/>
+            <wp:cNvGraphicFramePr>
+              <a:graphicFrameLocks xmlns:a="http://schemas.openxmlformats.org/drawingml/2006/main" noChangeAspect="1"/>
+            </wp:cNvGraphicFramePr>
+            <a:graphic xmlns:a="http://schemas.openxmlformats.org/drawingml/2006/main">
+              <a:graphicData uri="http://schemas.openxmlformats.org/drawingml/2006/picture">
+                <pic:pic xmlns:pic="http://schemas.openxmlformats.org/drawingml/2006/picture">
+                  <pic:nvPicPr>
+                    <pic:cNvPr id="828626623" name="Imagen 1" descr="Interfaz de usuario gráfica, Texto, Aplicación&#10;&#10;El contenido generado por IA puede ser incorrecto."/>
+                    <pic:cNvPicPr/>
+                  </pic:nvPicPr>
+                  <pic:blipFill>
+                    <a:blip r:embed="rId8"/>
+                    <a:stretch>
+                      <a:fillRect/>
+                    </a:stretch>
+                  </pic:blipFill>
+                  <pic:spPr>
+                    <a:xfrm>
+                      <a:off x="0" y="0"/>
+                      <a:ext cx="5731510" cy="1589405"/>
+                    </a:xfrm>
+                    <a:prstGeom prst="rect">
+                      <a:avLst/>
+                    </a:prstGeom>
+                  </pic:spPr>
+                </pic:pic>
+              </a:graphicData>
+            </a:graphic>
+          </wp:inline>
+        </w:drawing>
+      </w:r>
+    </w:p>
+    <w:p>
+      <w:pPr>
+        <w:pStyle w:val="Comment-Grader"/>
+      </w:pPr>
+    </w:p>
+    <w:p>
+      <w:pPr>
         <w:pStyle w:val="Ttulo2"/>
         <w:rPr>
           <w:rFonts w:cstheme="majorHAnsi"/>
@@ -2106,15 +2131,7 @@
         </w:rPr>
       </w:pPr>
       <w:r>
-        <w:t xml:space="preserve">Provide a link to your planning dashboard in GitHub to review the tasks, their </w:t>
-      </w:r>
-      <w:proofErr w:type="gramStart"/>
-      <w:r>
-        <w:t>current status</w:t>
-      </w:r>
-      <w:proofErr w:type="gramEnd"/>
-      <w:r>
-        <w:t>, and your schedule</w:t>
+        <w:t>Provide a link to your planning dashboard in GitHub to review the tasks, their current status, and your schedule</w:t>
       </w:r>
       <w:r>
         <w:t xml:space="preserve">.  </w:t>
@@ -2141,7 +2158,6 @@
           <w15:appearance w15:val="hidden"/>
           <w:text/>
         </w:sdtPr>
-        <w:sdtEndPr/>
         <w:sdtContent>
           <w:r>
             <w:rPr>
@@ -2206,6 +2222,7 @@
         <w:rPr>
           <w:rFonts w:cstheme="majorHAnsi"/>
         </w:rPr>
+        <w:lastRenderedPageBreak/>
         <w:t>MANDATORY</w:t>
       </w:r>
       <w:r>
@@ -2431,7 +2448,6 @@
           <w15:appearance w15:val="hidden"/>
           <w:text/>
         </w:sdtPr>
-        <w:sdtEndPr/>
         <w:sdtContent>
           <w:r>
             <w:rPr>
@@ -2472,21 +2488,7 @@
         <w:rPr>
           <w:lang w:val="es-ES"/>
         </w:rPr>
-        <w:t>Cuando hay un error de validación en la actualización, el campo "</w:t>
-      </w:r>
-      <w:proofErr w:type="spellStart"/>
-      <w:r>
-        <w:rPr>
-          <w:lang w:val="es-ES"/>
-        </w:rPr>
-        <w:t>Moment</w:t>
-      </w:r>
-      <w:proofErr w:type="spellEnd"/>
-      <w:r>
-        <w:rPr>
-          <w:lang w:val="es-ES"/>
-        </w:rPr>
-        <w:t>" se queda vacío:</w:t>
+        <w:t>Cuando hay un error de validación en la actualización, el campo "Moment" se queda vacío:</w:t>
       </w:r>
     </w:p>
     <w:p>
@@ -2517,7 +2519,7 @@
                     <pic:cNvPicPr/>
                   </pic:nvPicPr>
                   <pic:blipFill>
-                    <a:blip r:embed="rId7"/>
+                    <a:blip r:embed="rId9"/>
                     <a:stretch>
                       <a:fillRect/>
                     </a:stretch>
@@ -2549,165 +2551,25 @@
         <w:rPr>
           <w:lang w:val="en-US"/>
         </w:rPr>
-        <w:t xml:space="preserve">Se indica </w:t>
-      </w:r>
-      <w:proofErr w:type="spellStart"/>
+        <w:t>Se indica en el requisito 8 lo siguiente "Show the details of the maintenance records, including the tasks involved.</w:t>
+      </w:r>
       <w:r>
         <w:rPr>
           <w:lang w:val="en-US"/>
         </w:rPr>
-        <w:t>en</w:t>
-      </w:r>
-      <w:proofErr w:type="spellEnd"/>
-      <w:r>
-        <w:rPr>
-          <w:lang w:val="en-US"/>
-        </w:rPr>
-        <w:t xml:space="preserve"> </w:t>
-      </w:r>
-      <w:proofErr w:type="spellStart"/>
-      <w:r>
-        <w:rPr>
-          <w:lang w:val="en-US"/>
-        </w:rPr>
-        <w:t>el</w:t>
-      </w:r>
-      <w:proofErr w:type="spellEnd"/>
-      <w:r>
-        <w:rPr>
-          <w:lang w:val="en-US"/>
-        </w:rPr>
-        <w:t xml:space="preserve"> </w:t>
-      </w:r>
-      <w:proofErr w:type="spellStart"/>
-      <w:r>
-        <w:rPr>
-          <w:lang w:val="en-US"/>
-        </w:rPr>
-        <w:t>requisito</w:t>
-      </w:r>
-      <w:proofErr w:type="spellEnd"/>
-      <w:r>
-        <w:rPr>
-          <w:lang w:val="en-US"/>
-        </w:rPr>
-        <w:t xml:space="preserve"> 8 lo </w:t>
-      </w:r>
-      <w:proofErr w:type="spellStart"/>
-      <w:r>
-        <w:rPr>
-          <w:lang w:val="en-US"/>
-        </w:rPr>
-        <w:t>siguiente</w:t>
-      </w:r>
-      <w:proofErr w:type="spellEnd"/>
-      <w:r>
-        <w:rPr>
-          <w:lang w:val="en-US"/>
-        </w:rPr>
-        <w:t xml:space="preserve"> "Show the details of the maintenance records, including the tasks involved.</w:t>
-      </w:r>
-      <w:r>
-        <w:rPr>
-          <w:lang w:val="en-US"/>
-        </w:rPr>
         <w:t xml:space="preserve">" </w:t>
       </w:r>
       <w:r>
         <w:rPr>
           <w:lang w:val="es-ES"/>
         </w:rPr>
-        <w:t xml:space="preserve">Cuando se hace un </w:t>
-      </w:r>
-      <w:proofErr w:type="gramStart"/>
+        <w:t xml:space="preserve">Cuando se hace un show de un maintenance record, </w:t>
+      </w:r>
       <w:r>
         <w:rPr>
           <w:lang w:val="es-ES"/>
         </w:rPr>
-        <w:t>show</w:t>
-      </w:r>
-      <w:proofErr w:type="gramEnd"/>
-      <w:r>
-        <w:rPr>
-          <w:lang w:val="es-ES"/>
-        </w:rPr>
-        <w:t xml:space="preserve"> de un </w:t>
-      </w:r>
-      <w:proofErr w:type="spellStart"/>
-      <w:r>
-        <w:rPr>
-          <w:lang w:val="es-ES"/>
-        </w:rPr>
-        <w:t>maintenance</w:t>
-      </w:r>
-      <w:proofErr w:type="spellEnd"/>
-      <w:r>
-        <w:rPr>
-          <w:lang w:val="es-ES"/>
-        </w:rPr>
-        <w:t xml:space="preserve"> </w:t>
-      </w:r>
-      <w:proofErr w:type="spellStart"/>
-      <w:r>
-        <w:rPr>
-          <w:lang w:val="es-ES"/>
-        </w:rPr>
-        <w:t>record</w:t>
-      </w:r>
-      <w:proofErr w:type="spellEnd"/>
-      <w:r>
-        <w:rPr>
-          <w:lang w:val="es-ES"/>
-        </w:rPr>
-        <w:t xml:space="preserve">, </w:t>
-      </w:r>
-      <w:r>
-        <w:rPr>
-          <w:lang w:val="es-ES"/>
-        </w:rPr>
-        <w:t xml:space="preserve">no hay ninguna opción para ver sus tareas. A </w:t>
-      </w:r>
-      <w:proofErr w:type="gramStart"/>
-      <w:r>
-        <w:rPr>
-          <w:lang w:val="es-ES"/>
-        </w:rPr>
-        <w:t>continuación</w:t>
-      </w:r>
-      <w:proofErr w:type="gramEnd"/>
-      <w:r>
-        <w:rPr>
-          <w:lang w:val="es-ES"/>
-        </w:rPr>
-        <w:t xml:space="preserve"> muestro </w:t>
-      </w:r>
-      <w:proofErr w:type="gramStart"/>
-      <w:r>
-        <w:rPr>
-          <w:lang w:val="es-ES"/>
-        </w:rPr>
-        <w:t>una registro</w:t>
-      </w:r>
-      <w:proofErr w:type="gramEnd"/>
-      <w:r>
-        <w:rPr>
-          <w:lang w:val="es-ES"/>
-        </w:rPr>
-        <w:t xml:space="preserve"> de mantenimiento publicado que, por tanto, debería de tener </w:t>
-      </w:r>
-      <w:proofErr w:type="gramStart"/>
-      <w:r>
-        <w:rPr>
-          <w:lang w:val="es-ES"/>
-        </w:rPr>
-        <w:t>tareas</w:t>
-      </w:r>
-      <w:proofErr w:type="gramEnd"/>
-      <w:r>
-        <w:rPr>
-          <w:lang w:val="es-ES"/>
-        </w:rPr>
-        <w:t xml:space="preserve"> pero no se puede llegar a ellas:</w:t>
+        <w:t>no hay ninguna opción para ver sus tareas. A continuación muestro una registro de mantenimiento publicado que, por tanto, debería de tener tareas pero no se puede llegar a ellas:</w:t>
       </w:r>
     </w:p>
     <w:p>
@@ -2722,6 +2584,7 @@
           <w:noProof/>
           <w:lang w:val="es-ES"/>
         </w:rPr>
+        <w:lastRenderedPageBreak/>
         <w:drawing>
           <wp:inline distT="0" distB="0" distL="0" distR="0" wp14:anchorId="74E76B07" wp14:editId="4C68C865">
             <wp:extent cx="4449162" cy="2975802"/>
@@ -2738,7 +2601,7 @@
                     <pic:cNvPicPr/>
                   </pic:nvPicPr>
                   <pic:blipFill>
-                    <a:blip r:embed="rId8"/>
+                    <a:blip r:embed="rId10"/>
                     <a:stretch>
                       <a:fillRect/>
                     </a:stretch>
@@ -2857,7 +2720,6 @@
           <w15:appearance w15:val="hidden"/>
           <w:text/>
         </w:sdtPr>
-        <w:sdtEndPr/>
         <w:sdtContent>
           <w:r>
             <w:rPr>
@@ -2878,21 +2740,7 @@
         <w:rPr>
           <w:lang w:val="es-ES"/>
         </w:rPr>
-        <w:t xml:space="preserve">No se deberían de mostrar los </w:t>
-      </w:r>
-      <w:proofErr w:type="spellStart"/>
-      <w:r>
-        <w:rPr>
-          <w:lang w:val="es-ES"/>
-        </w:rPr>
-        <w:t>IDs</w:t>
-      </w:r>
-      <w:proofErr w:type="spellEnd"/>
-      <w:r>
-        <w:rPr>
-          <w:lang w:val="es-ES"/>
-        </w:rPr>
-        <w:t xml:space="preserve"> de la BD</w:t>
+        <w:t>No se deberían de mostrar los IDs de la BD</w:t>
       </w:r>
       <w:r>
         <w:rPr>
@@ -3004,7 +2852,7 @@
                     <pic:cNvPicPr/>
                   </pic:nvPicPr>
                   <pic:blipFill>
-                    <a:blip r:embed="rId9"/>
+                    <a:blip r:embed="rId11"/>
                     <a:stretch>
                       <a:fillRect/>
                     </a:stretch>
@@ -3036,41 +2884,13 @@
         <w:rPr>
           <w:lang w:val="en-US"/>
         </w:rPr>
-        <w:t xml:space="preserve">Hay </w:t>
-      </w:r>
-      <w:proofErr w:type="spellStart"/>
+        <w:t>Hay proble</w:t>
+      </w:r>
       <w:r>
         <w:rPr>
           <w:lang w:val="en-US"/>
         </w:rPr>
-        <w:t>proble</w:t>
-      </w:r>
-      <w:r>
-        <w:rPr>
-          <w:lang w:val="en-US"/>
-        </w:rPr>
-        <w:t>mas</w:t>
-      </w:r>
-      <w:proofErr w:type="spellEnd"/>
-      <w:r>
-        <w:rPr>
-          <w:lang w:val="en-US"/>
-        </w:rPr>
-        <w:t xml:space="preserve"> de </w:t>
-      </w:r>
-      <w:proofErr w:type="spellStart"/>
-      <w:r>
-        <w:rPr>
-          <w:lang w:val="en-US"/>
-        </w:rPr>
-        <w:t>internacionalización</w:t>
-      </w:r>
-      <w:proofErr w:type="spellEnd"/>
-      <w:r>
-        <w:rPr>
-          <w:lang w:val="en-US"/>
-        </w:rPr>
-        <w:t>:</w:t>
+        <w:t>mas de internacionalización:</w:t>
       </w:r>
     </w:p>
     <w:p>
@@ -3085,6 +2905,7 @@
           <w:noProof/>
           <w:lang w:val="en-US"/>
         </w:rPr>
+        <w:lastRenderedPageBreak/>
         <w:drawing>
           <wp:inline distT="0" distB="0" distL="0" distR="0" wp14:anchorId="5250695A" wp14:editId="5AA9A43D">
             <wp:extent cx="3791187" cy="2105188"/>
@@ -3101,7 +2922,7 @@
                     <pic:cNvPicPr/>
                   </pic:nvPicPr>
                   <pic:blipFill>
-                    <a:blip r:embed="rId10"/>
+                    <a:blip r:embed="rId12"/>
                     <a:stretch>
                       <a:fillRect/>
                     </a:stretch>
@@ -3209,15 +3030,7 @@
         </w:rPr>
       </w:pPr>
       <w:r>
-        <w:t xml:space="preserve">Provide a link to your planning dashboard in GitHub to review the tasks, their </w:t>
-      </w:r>
-      <w:proofErr w:type="gramStart"/>
-      <w:r>
-        <w:t>current status</w:t>
-      </w:r>
-      <w:proofErr w:type="gramEnd"/>
-      <w:r>
-        <w:t>, and your schedule</w:t>
+        <w:t>Provide a link to your planning dashboard in GitHub to review the tasks, their current status, and your schedule</w:t>
       </w:r>
       <w:r>
         <w:t xml:space="preserve">.  </w:t>
@@ -3238,7 +3051,6 @@
           <w15:appearance w15:val="hidden"/>
           <w:text/>
         </w:sdtPr>
-        <w:sdtEndPr/>
         <w:sdtContent>
           <w:r>
             <w:t xml:space="preserve">    </w:t>
@@ -3265,6 +3077,7 @@
         <w:rPr>
           <w:rFonts w:cstheme="majorHAnsi"/>
         </w:rPr>
+        <w:lastRenderedPageBreak/>
         <w:t>MANDATORY</w:t>
       </w:r>
       <w:r>
@@ -3326,7 +3139,6 @@
           <w15:appearance w15:val="hidden"/>
           <w:text/>
         </w:sdtPr>
-        <w:sdtEndPr/>
         <w:sdtContent>
           <w:r>
             <w:t xml:space="preserve">    </w:t>
@@ -3435,7 +3247,6 @@
           </w:placeholder>
           <w:text/>
         </w:sdtPr>
-        <w:sdtEndPr/>
         <w:sdtContent>
           <w:r>
             <w:t xml:space="preserve">    </w:t>
@@ -3469,15 +3280,7 @@
         </w:rPr>
       </w:pPr>
       <w:r>
-        <w:t xml:space="preserve">Provide a link to your planning dashboard in GitHub to review the tasks, their </w:t>
-      </w:r>
-      <w:proofErr w:type="gramStart"/>
-      <w:r>
-        <w:t>current status</w:t>
-      </w:r>
-      <w:proofErr w:type="gramEnd"/>
-      <w:r>
-        <w:t>, and your schedule</w:t>
+        <w:t>Provide a link to your planning dashboard in GitHub to review the tasks, their current status, and your schedule</w:t>
       </w:r>
       <w:r>
         <w:t xml:space="preserve">.  </w:t>
@@ -3498,7 +3301,6 @@
           <w15:appearance w15:val="hidden"/>
           <w:text/>
         </w:sdtPr>
-        <w:sdtEndPr/>
         <w:sdtContent>
           <w:r>
             <w:t xml:space="preserve">    </w:t>
@@ -3532,7 +3334,6 @@
           </w:placeholder>
           <w:text/>
         </w:sdtPr>
-        <w:sdtEndPr/>
         <w:sdtContent>
           <w:r>
             <w:t xml:space="preserve">    </w:t>
@@ -3572,6 +3373,7 @@
         <w:rPr>
           <w:rFonts w:cstheme="majorHAnsi"/>
         </w:rPr>
+        <w:lastRenderedPageBreak/>
         <w:t>SUPPLEMENTARY I</w:t>
       </w:r>
       <w:r>
@@ -3792,6 +3594,7 @@
         <w:rPr>
           <w:rFonts w:cstheme="majorHAnsi"/>
         </w:rPr>
+        <w:lastRenderedPageBreak/>
         <w:t>SUPPLEMENTARY I</w:t>
       </w:r>
       <w:r>
@@ -3894,15 +3697,7 @@
         <w:t>maintenance record</w:t>
       </w:r>
       <w:r>
-        <w:t xml:space="preserve"> with the nearest inspection due date, </w:t>
-      </w:r>
-      <w:proofErr w:type="gramStart"/>
-      <w:r>
-        <w:t>provided that</w:t>
-      </w:r>
-      <w:proofErr w:type="gramEnd"/>
-      <w:r>
-        <w:t xml:space="preserve"> he or she is involved in any tasks that need to be performed as part of that </w:t>
+        <w:t xml:space="preserve"> with the nearest inspection due date, provided that he or she is involved in any tasks that need to be performed as part of that </w:t>
       </w:r>
       <w:r>
         <w:t>maintenance</w:t>
@@ -4004,7 +3799,6 @@
           <w15:appearance w15:val="hidden"/>
           <w:text/>
         </w:sdtPr>
-        <w:sdtEndPr/>
         <w:sdtContent>
           <w:r>
             <w:rPr>
@@ -4146,7 +3940,6 @@
           <w15:appearance w15:val="hidden"/>
           <w:text/>
         </w:sdtPr>
-        <w:sdtEndPr/>
         <w:sdtContent>
           <w:r>
             <w:t xml:space="preserve">    </w:t>
@@ -4179,6 +3972,7 @@
         <w:rPr>
           <w:rFonts w:cstheme="majorHAnsi"/>
         </w:rPr>
+        <w:lastRenderedPageBreak/>
         <w:t>SUPPLEMENTARY I</w:t>
       </w:r>
       <w:r>
@@ -4295,7 +4089,6 @@
           <w15:appearance w15:val="hidden"/>
           <w:text/>
         </w:sdtPr>
-        <w:sdtEndPr/>
         <w:sdtContent>
           <w:r>
             <w:t xml:space="preserve">    </w:t>
@@ -4358,7 +4151,6 @@
           <w15:appearance w15:val="hidden"/>
           <w:text/>
         </w:sdtPr>
-        <w:sdtEndPr/>
         <w:sdtContent>
           <w:r>
             <w:t xml:space="preserve">    </w:t>
@@ -4438,7 +4230,6 @@
           <w15:appearance w15:val="hidden"/>
           <w:text/>
         </w:sdtPr>
-        <w:sdtEndPr/>
         <w:sdtContent>
           <w:r>
             <w:t xml:space="preserve">    </w:t>
@@ -4498,7 +4289,6 @@
           <w15:appearance w15:val="hidden"/>
           <w:text/>
         </w:sdtPr>
-        <w:sdtEndPr/>
         <w:sdtContent>
           <w:r>
             <w:t xml:space="preserve">    </w:t>
@@ -4592,6 +4382,7 @@
         <w:rPr>
           <w:rFonts w:cstheme="majorHAnsi"/>
         </w:rPr>
+        <w:lastRenderedPageBreak/>
         <w:t>Managerial requirements</w:t>
       </w:r>
     </w:p>
@@ -4620,7 +4411,6 @@
           </w:placeholder>
           <w:text/>
         </w:sdtPr>
-        <w:sdtEndPr/>
         <w:sdtContent>
           <w:r>
             <w:t xml:space="preserve">    </w:t>
@@ -4647,6 +4437,7 @@
         <w:rPr>
           <w:rFonts w:cstheme="majorHAnsi"/>
         </w:rPr>
+        <w:lastRenderedPageBreak/>
         <w:t>SUPPLEMENTARY I</w:t>
       </w:r>
       <w:r>
@@ -4792,7 +4583,6 @@
           <w15:appearance w15:val="hidden"/>
           <w:text/>
         </w:sdtPr>
-        <w:sdtEndPr/>
         <w:sdtContent>
           <w:r>
             <w:t xml:space="preserve">    </w:t>
@@ -4841,7 +4631,6 @@
           <w15:appearance w15:val="hidden"/>
           <w:text/>
         </w:sdtPr>
-        <w:sdtEndPr/>
         <w:sdtContent>
           <w:r>
             <w:t xml:space="preserve">    </w:t>
@@ -4874,6 +4663,7 @@
         <w:rPr>
           <w:rFonts w:cstheme="majorHAnsi"/>
         </w:rPr>
+        <w:lastRenderedPageBreak/>
         <w:t>SUPPLEMENTARY II</w:t>
       </w:r>
       <w:r>
@@ -5043,7 +4833,6 @@
           <w15:appearance w15:val="hidden"/>
           <w:text/>
         </w:sdtPr>
-        <w:sdtEndPr/>
         <w:sdtContent>
           <w:r>
             <w:t xml:space="preserve">    </w:t>
@@ -5078,7 +4867,6 @@
           <w15:appearance w15:val="hidden"/>
           <w:text/>
         </w:sdtPr>
-        <w:sdtEndPr/>
         <w:sdtContent>
           <w:r>
             <w:t xml:space="preserve">    </w:t>
@@ -5158,6 +4946,7 @@
         <w:rPr>
           <w:rFonts w:cstheme="majorHAnsi"/>
         </w:rPr>
+        <w:lastRenderedPageBreak/>
         <w:t>SUPPLEMENTARY II</w:t>
       </w:r>
       <w:r>
@@ -5249,7 +5038,6 @@
           <w15:appearance w15:val="hidden"/>
           <w:text/>
         </w:sdtPr>
-        <w:sdtEndPr/>
         <w:sdtContent>
           <w:r>
             <w:rPr>
@@ -5391,7 +5179,6 @@
           <w15:appearance w15:val="hidden"/>
           <w:text/>
         </w:sdtPr>
-        <w:sdtEndPr/>
         <w:sdtContent>
           <w:r>
             <w:t xml:space="preserve">    </w:t>
@@ -5429,7 +5216,6 @@
           <w15:appearance w15:val="hidden"/>
           <w:text/>
         </w:sdtPr>
-        <w:sdtEndPr/>
         <w:sdtContent>
           <w:r>
             <w:rPr>
@@ -5468,6 +5254,7 @@
         <w:rPr>
           <w:rFonts w:cstheme="majorHAnsi"/>
         </w:rPr>
+        <w:lastRenderedPageBreak/>
         <w:t>SUPPLEMENTARY II</w:t>
       </w:r>
       <w:r>
@@ -5589,7 +5376,6 @@
           </w:placeholder>
           <w:text/>
         </w:sdtPr>
-        <w:sdtEndPr/>
         <w:sdtContent>
           <w:r>
             <w:t xml:space="preserve">    </w:t>
@@ -5660,7 +5446,6 @@
           </w:placeholder>
           <w:text/>
         </w:sdtPr>
-        <w:sdtEndPr/>
         <w:sdtContent>
           <w:r>
             <w:t xml:space="preserve">    </w:t>
@@ -5766,7 +5551,6 @@
           <w15:appearance w15:val="hidden"/>
           <w:text/>
         </w:sdtPr>
-        <w:sdtEndPr/>
         <w:sdtContent>
           <w:r>
             <w:t xml:space="preserve">    </w:t>
@@ -5806,7 +5590,6 @@
           </w:placeholder>
           <w:text/>
         </w:sdtPr>
-        <w:sdtEndPr/>
         <w:sdtContent>
           <w:r>
             <w:rPr>
@@ -5852,6 +5635,7 @@
         <w:rPr>
           <w:rFonts w:cstheme="majorHAnsi"/>
         </w:rPr>
+        <w:lastRenderedPageBreak/>
         <w:t>SUPPLEMENTARY II</w:t>
       </w:r>
       <w:r>
@@ -6006,7 +5790,6 @@
           <w15:appearance w15:val="hidden"/>
           <w:text/>
         </w:sdtPr>
-        <w:sdtEndPr/>
         <w:sdtContent>
           <w:r>
             <w:t xml:space="preserve">    </w:t>
@@ -6054,7 +5837,6 @@
           </w:placeholder>
           <w:text/>
         </w:sdtPr>
-        <w:sdtEndPr/>
         <w:sdtContent>
           <w:r>
             <w:t xml:space="preserve">    </w:t>
@@ -6088,7 +5870,6 @@
           </w:placeholder>
           <w:text/>
         </w:sdtPr>
-        <w:sdtEndPr/>
         <w:sdtContent>
           <w:r>
             <w:t xml:space="preserve">    </w:t>
@@ -10017,6 +9798,7 @@
     <w:rsid w:val="001B7228"/>
     <w:rsid w:val="001F6D99"/>
     <w:rsid w:val="00311D70"/>
+    <w:rsid w:val="00322D92"/>
     <w:rsid w:val="00362E40"/>
     <w:rsid w:val="003936CA"/>
     <w:rsid w:val="003F3911"/>
@@ -10024,6 +9806,7 @@
     <w:rsid w:val="004D7778"/>
     <w:rsid w:val="00635F6F"/>
     <w:rsid w:val="006439A5"/>
+    <w:rsid w:val="006B1750"/>
     <w:rsid w:val="007C55A8"/>
     <w:rsid w:val="00836298"/>
     <w:rsid w:val="00860348"/>
@@ -10034,6 +9817,7 @@
     <w:rsid w:val="00966054"/>
     <w:rsid w:val="009E476D"/>
     <w:rsid w:val="00A01726"/>
+    <w:rsid w:val="00B01DA0"/>
     <w:rsid w:val="00B04CA5"/>
     <w:rsid w:val="00B95EC1"/>
     <w:rsid w:val="00BB071B"/>

</xml_diff>

<commit_message>
added the tasks in the D02 planning board
</commit_message>
<xml_diff>
--- a/reports/Student#5/C2/05 - Requirements - Student #5.docx
+++ b/reports/Student#5/C2/05 - Requirements - Student #5.docx
@@ -139,6 +139,7 @@
                 <w15:appearance w15:val="hidden"/>
                 <w:text/>
               </w:sdtPr>
+              <w:sdtEndPr/>
               <w:sdtContent>
                 <w:r>
                   <w:rPr>
@@ -229,6 +230,7 @@
                 <w15:appearance w15:val="hidden"/>
                 <w:text/>
               </w:sdtPr>
+              <w:sdtEndPr/>
               <w:sdtContent>
                 <w:r>
                   <w:rPr>
@@ -354,6 +356,7 @@
                 <w15:appearance w15:val="hidden"/>
                 <w:text/>
               </w:sdtPr>
+              <w:sdtEndPr/>
               <w:sdtContent>
                 <w:r>
                   <w:rPr>
@@ -418,6 +421,7 @@
                 <w15:appearance w15:val="hidden"/>
                 <w:text/>
               </w:sdtPr>
+              <w:sdtEndPr/>
               <w:sdtContent>
                 <w:r>
                   <w:rPr>
@@ -495,6 +499,7 @@
                 <w15:appearance w15:val="hidden"/>
                 <w:text/>
               </w:sdtPr>
+              <w:sdtEndPr/>
               <w:sdtContent>
                 <w:r>
                   <w:rPr>
@@ -595,6 +600,7 @@
                 <w15:appearance w15:val="hidden"/>
                 <w:text/>
               </w:sdtPr>
+              <w:sdtEndPr/>
               <w:sdtContent>
                 <w:r>
                   <w:rPr>
@@ -638,12 +644,14 @@
                   </w:rPr>
                   <w:t xml:space="preserve">, </w:t>
                 </w:r>
+                <w:proofErr w:type="gramStart"/>
                 <w:r>
                   <w:rPr>
                     <w:rFonts w:asciiTheme="majorHAnsi" w:hAnsiTheme="majorHAnsi" w:cstheme="majorHAnsi"/>
                   </w:rPr>
                   <w:t>2003</w:t>
                 </w:r>
+                <w:proofErr w:type="gramEnd"/>
                 <w:r>
                   <w:rPr>
                     <w:rFonts w:asciiTheme="majorHAnsi" w:hAnsiTheme="majorHAnsi" w:cstheme="majorHAnsi"/>
@@ -669,7 +677,6 @@
         <w:rPr>
           <w:rFonts w:cstheme="majorHAnsi"/>
         </w:rPr>
-        <w:lastRenderedPageBreak/>
         <w:t>MANDATORY</w:t>
       </w:r>
       <w:r>
@@ -872,6 +879,7 @@
           <w15:appearance w15:val="hidden"/>
           <w:text/>
         </w:sdtPr>
+        <w:sdtEndPr/>
         <w:sdtContent>
           <w:r>
             <w:t xml:space="preserve">  </w:t>
@@ -962,7 +970,15 @@
         <w:pStyle w:val="Requirement-Header"/>
       </w:pPr>
       <w:r>
-        <w:t>Provide a link to your planning dashboard in GitHub to review the tasks, their current status, and your schedule</w:t>
+        <w:t xml:space="preserve">Provide a link to your planning dashboard in GitHub to review the tasks, their </w:t>
+      </w:r>
+      <w:proofErr w:type="gramStart"/>
+      <w:r>
+        <w:t>current status</w:t>
+      </w:r>
+      <w:proofErr w:type="gramEnd"/>
+      <w:r>
+        <w:t>, and your schedule</w:t>
       </w:r>
       <w:r>
         <w:t xml:space="preserve">.  </w:t>
@@ -989,6 +1005,7 @@
           <w15:appearance w15:val="hidden"/>
           <w:text/>
         </w:sdtPr>
+        <w:sdtEndPr/>
         <w:sdtContent>
           <w:r>
             <w:rPr>
@@ -1027,7 +1044,21 @@
         <w:rPr>
           <w:lang w:val="es-ES"/>
         </w:rPr>
-        <w:t>nsultar el material de la asignatura para saber qué tareas son necesarias incluir en el planning:</w:t>
+        <w:t xml:space="preserve">nsultar el material de la asignatura para saber qué tareas son necesarias incluir en el </w:t>
+      </w:r>
+      <w:proofErr w:type="spellStart"/>
+      <w:r>
+        <w:rPr>
+          <w:lang w:val="es-ES"/>
+        </w:rPr>
+        <w:t>planning</w:t>
+      </w:r>
+      <w:proofErr w:type="spellEnd"/>
+      <w:r>
+        <w:rPr>
+          <w:lang w:val="es-ES"/>
+        </w:rPr>
+        <w:t>:</w:t>
       </w:r>
     </w:p>
     <w:p>
@@ -1081,6 +1112,107 @@
     </w:p>
     <w:p>
       <w:pPr>
+        <w:pStyle w:val="Comment-Grader"/>
+        <w:rPr>
+          <w:lang w:val="es-ES"/>
+        </w:rPr>
+      </w:pPr>
+      <w:r>
+        <w:rPr>
+          <w:lang w:val="es-ES"/>
+        </w:rPr>
+        <w:t>-</w:t>
+      </w:r>
+      <w:r>
+        <w:rPr>
+          <w:lang w:val="es-ES"/>
+        </w:rPr>
+        <w:t xml:space="preserve"> </w:t>
+      </w:r>
+      <w:r>
+        <w:rPr>
+          <w:highlight w:val="yellow"/>
+          <w:lang w:val="es-ES"/>
+        </w:rPr>
+        <w:t>Corrección</w:t>
+      </w:r>
+      <w:r>
+        <w:rPr>
+          <w:lang w:val="es-ES"/>
+        </w:rPr>
+        <w:t>:</w:t>
+      </w:r>
+    </w:p>
+    <w:p>
+      <w:pPr>
+        <w:pStyle w:val="Comment-Grader"/>
+        <w:rPr>
+          <w:lang w:val="es-ES"/>
+        </w:rPr>
+      </w:pPr>
+      <w:r>
+        <w:rPr>
+          <w:lang w:val="es-ES"/>
+        </w:rPr>
+        <w:t>Se han añadido las tarea</w:t>
+      </w:r>
+      <w:r>
+        <w:rPr>
+          <w:lang w:val="es-ES"/>
+        </w:rPr>
+        <w:t>s que faltaban:</w:t>
+      </w:r>
+    </w:p>
+    <w:p>
+      <w:pPr>
+        <w:pStyle w:val="Comment-Grader"/>
+        <w:rPr>
+          <w:lang w:val="es-ES"/>
+        </w:rPr>
+      </w:pPr>
+      <w:r>
+        <w:rPr>
+          <w:lang w:val="es-ES"/>
+        </w:rPr>
+        <w:drawing>
+          <wp:inline distT="0" distB="0" distL="0" distR="0" wp14:anchorId="43C928AA" wp14:editId="7080C324">
+            <wp:extent cx="5731510" cy="2011680"/>
+            <wp:effectExtent l="0" t="0" r="2540" b="7620"/>
+            <wp:docPr id="1062975823" name="Imagen 1" descr="Captura de pantalla de un celular&#10;&#10;El contenido generado por IA puede ser incorrecto."/>
+            <wp:cNvGraphicFramePr>
+              <a:graphicFrameLocks xmlns:a="http://schemas.openxmlformats.org/drawingml/2006/main" noChangeAspect="1"/>
+            </wp:cNvGraphicFramePr>
+            <a:graphic xmlns:a="http://schemas.openxmlformats.org/drawingml/2006/main">
+              <a:graphicData uri="http://schemas.openxmlformats.org/drawingml/2006/picture">
+                <pic:pic xmlns:pic="http://schemas.openxmlformats.org/drawingml/2006/picture">
+                  <pic:nvPicPr>
+                    <pic:cNvPr id="1062975823" name="Imagen 1" descr="Captura de pantalla de un celular&#10;&#10;El contenido generado por IA puede ser incorrecto."/>
+                    <pic:cNvPicPr/>
+                  </pic:nvPicPr>
+                  <pic:blipFill>
+                    <a:blip r:embed="rId6"/>
+                    <a:stretch>
+                      <a:fillRect/>
+                    </a:stretch>
+                  </pic:blipFill>
+                  <pic:spPr>
+                    <a:xfrm>
+                      <a:off x="0" y="0"/>
+                      <a:ext cx="5731510" cy="2011680"/>
+                    </a:xfrm>
+                    <a:prstGeom prst="rect">
+                      <a:avLst/>
+                    </a:prstGeom>
+                  </pic:spPr>
+                </pic:pic>
+              </a:graphicData>
+            </a:graphic>
+          </wp:inline>
+        </w:drawing>
+      </w:r>
+    </w:p>
+    <w:p>
+      <w:pPr>
         <w:rPr>
           <w:rFonts w:asciiTheme="majorHAnsi" w:hAnsiTheme="majorHAnsi" w:cstheme="majorHAnsi"/>
           <w:lang w:val="es-ES"/>
@@ -1144,7 +1276,6 @@
         <w:rPr>
           <w:rFonts w:cstheme="majorHAnsi"/>
         </w:rPr>
-        <w:lastRenderedPageBreak/>
         <w:t>MANDATORY</w:t>
       </w:r>
       <w:r>
@@ -1367,6 +1498,7 @@
           <w15:appearance w15:val="hidden"/>
           <w:text/>
         </w:sdtPr>
+        <w:sdtEndPr/>
         <w:sdtContent>
           <w:r>
             <w:t xml:space="preserve">  </w:t>
@@ -1534,6 +1666,7 @@
           <w15:appearance w15:val="hidden"/>
           <w:text/>
         </w:sdtPr>
+        <w:sdtEndPr/>
         <w:sdtContent>
           <w:r>
             <w:t xml:space="preserve"> </w:t>
@@ -1681,6 +1814,7 @@
           </w:placeholder>
           <w:text/>
         </w:sdtPr>
+        <w:sdtEndPr/>
         <w:sdtContent>
           <w:r>
             <w:t xml:space="preserve"> </w:t>
@@ -1800,7 +1934,6 @@
         <w:rPr>
           <w:rFonts w:cstheme="majorHAnsi"/>
         </w:rPr>
-        <w:lastRenderedPageBreak/>
         <w:t>Testing requirements</w:t>
       </w:r>
     </w:p>
@@ -1927,6 +2060,7 @@
           <w15:appearance w15:val="hidden"/>
           <w:text/>
         </w:sdtPr>
+        <w:sdtEndPr/>
         <w:sdtContent>
           <w:r>
             <w:rPr>
@@ -1954,7 +2088,55 @@
           <w:rFonts w:cstheme="majorHAnsi"/>
           <w:lang w:val="es-ES"/>
         </w:rPr>
-        <w:t xml:space="preserve">   Si me logueo como technician3/technician3 compruebo que tiene maintenanceRecords. Se indica claramente en este requisito que este usuario sólo tiene los datos relacionados con su perfil de usuario, pero nada más. No debería de tener ningún otro dato y tiene maintenanceRecords:</w:t>
+        <w:t xml:space="preserve">   Si me </w:t>
+      </w:r>
+      <w:proofErr w:type="spellStart"/>
+      <w:r>
+        <w:rPr>
+          <w:rFonts w:cstheme="majorHAnsi"/>
+          <w:lang w:val="es-ES"/>
+        </w:rPr>
+        <w:t>logueo</w:t>
+      </w:r>
+      <w:proofErr w:type="spellEnd"/>
+      <w:r>
+        <w:rPr>
+          <w:rFonts w:cstheme="majorHAnsi"/>
+          <w:lang w:val="es-ES"/>
+        </w:rPr>
+        <w:t xml:space="preserve"> como technician3/technician3 compruebo que tiene </w:t>
+      </w:r>
+      <w:proofErr w:type="spellStart"/>
+      <w:r>
+        <w:rPr>
+          <w:rFonts w:cstheme="majorHAnsi"/>
+          <w:lang w:val="es-ES"/>
+        </w:rPr>
+        <w:t>maintenanceRecords</w:t>
+      </w:r>
+      <w:proofErr w:type="spellEnd"/>
+      <w:r>
+        <w:rPr>
+          <w:rFonts w:cstheme="majorHAnsi"/>
+          <w:lang w:val="es-ES"/>
+        </w:rPr>
+        <w:t xml:space="preserve">. Se indica claramente en este requisito que este usuario sólo tiene los datos relacionados con su perfil de usuario, pero nada más. No debería de tener ningún otro dato y tiene </w:t>
+      </w:r>
+      <w:proofErr w:type="spellStart"/>
+      <w:r>
+        <w:rPr>
+          <w:rFonts w:cstheme="majorHAnsi"/>
+          <w:lang w:val="es-ES"/>
+        </w:rPr>
+        <w:t>maintenanceRecords</w:t>
+      </w:r>
+      <w:proofErr w:type="spellEnd"/>
+      <w:r>
+        <w:rPr>
+          <w:rFonts w:cstheme="majorHAnsi"/>
+          <w:lang w:val="es-ES"/>
+        </w:rPr>
+        <w:t>:</w:t>
       </w:r>
     </w:p>
     <w:p>
@@ -1982,7 +2164,7 @@
                     <pic:cNvPicPr/>
                   </pic:nvPicPr>
                   <pic:blipFill>
-                    <a:blip r:embed="rId6"/>
+                    <a:blip r:embed="rId7"/>
                     <a:stretch>
                       <a:fillRect/>
                     </a:stretch>
@@ -2008,7 +2190,23 @@
         <w:pStyle w:val="Comment-Grader"/>
       </w:pPr>
       <w:r>
-        <w:t>-Correción:</w:t>
+        <w:t>-</w:t>
+      </w:r>
+      <w:r>
+        <w:rPr>
+          <w:lang w:val="es-ES"/>
+        </w:rPr>
+        <w:t xml:space="preserve"> </w:t>
+      </w:r>
+      <w:r>
+        <w:rPr>
+          <w:highlight w:val="yellow"/>
+          <w:lang w:val="es-ES"/>
+        </w:rPr>
+        <w:t>Corrección</w:t>
+      </w:r>
+      <w:r>
+        <w:t>:</w:t>
       </w:r>
     </w:p>
     <w:p>
@@ -2016,14 +2214,86 @@
         <w:pStyle w:val="Comment-Grader"/>
       </w:pPr>
       <w:r>
-        <w:t>Se ha modificado el csv de maintenanceRecords, cambiando los valores para que technician3 no tenga ningún maintenanceRecord</w:t>
-      </w:r>
+        <w:t xml:space="preserve">Se ha </w:t>
+      </w:r>
+      <w:proofErr w:type="spellStart"/>
+      <w:r>
+        <w:t>modificado</w:t>
+      </w:r>
+      <w:proofErr w:type="spellEnd"/>
+      <w:r>
+        <w:t xml:space="preserve"> </w:t>
+      </w:r>
+      <w:proofErr w:type="spellStart"/>
+      <w:r>
+        <w:t>el</w:t>
+      </w:r>
+      <w:proofErr w:type="spellEnd"/>
+      <w:r>
+        <w:t xml:space="preserve"> csv de </w:t>
+      </w:r>
+      <w:proofErr w:type="spellStart"/>
+      <w:r>
+        <w:t>maintenanceRecords</w:t>
+      </w:r>
+      <w:proofErr w:type="spellEnd"/>
+      <w:r>
+        <w:t xml:space="preserve">, </w:t>
+      </w:r>
+      <w:proofErr w:type="spellStart"/>
+      <w:r>
+        <w:t>cambiando</w:t>
+      </w:r>
+      <w:proofErr w:type="spellEnd"/>
+      <w:r>
+        <w:t xml:space="preserve"> </w:t>
+      </w:r>
+      <w:proofErr w:type="spellStart"/>
+      <w:r>
+        <w:t>los</w:t>
+      </w:r>
+      <w:proofErr w:type="spellEnd"/>
+      <w:r>
+        <w:t xml:space="preserve"> </w:t>
+      </w:r>
+      <w:proofErr w:type="spellStart"/>
+      <w:r>
+        <w:t>valores</w:t>
+      </w:r>
+      <w:proofErr w:type="spellEnd"/>
+      <w:r>
+        <w:t xml:space="preserve"> para que technician3 no </w:t>
+      </w:r>
+      <w:proofErr w:type="spellStart"/>
+      <w:r>
+        <w:t>tenga</w:t>
+      </w:r>
+      <w:proofErr w:type="spellEnd"/>
+      <w:r>
+        <w:t xml:space="preserve"> </w:t>
+      </w:r>
+      <w:proofErr w:type="spellStart"/>
+      <w:r>
+        <w:t>ningún</w:t>
+      </w:r>
+      <w:proofErr w:type="spellEnd"/>
+      <w:r>
+        <w:t xml:space="preserve"> </w:t>
+      </w:r>
+      <w:proofErr w:type="spellStart"/>
+      <w:r>
+        <w:t>maintenanceRecord</w:t>
+      </w:r>
+      <w:proofErr w:type="spellEnd"/>
     </w:p>
     <w:p>
       <w:pPr>
         <w:pStyle w:val="Comment-Grader"/>
       </w:pPr>
       <w:r>
+        <w:rPr>
+          <w:noProof/>
+        </w:rPr>
         <w:drawing>
           <wp:inline distT="0" distB="0" distL="0" distR="0" wp14:anchorId="481D9CBC" wp14:editId="59EE5B6D">
             <wp:extent cx="5731510" cy="2538730"/>
@@ -2040,7 +2310,7 @@
                     <pic:cNvPicPr/>
                   </pic:nvPicPr>
                   <pic:blipFill>
-                    <a:blip r:embed="rId7"/>
+                    <a:blip r:embed="rId8"/>
                     <a:stretch>
                       <a:fillRect/>
                     </a:stretch>
@@ -2066,7 +2336,9 @@
         <w:pStyle w:val="Comment-Grader"/>
       </w:pPr>
       <w:r>
-        <w:lastRenderedPageBreak/>
+        <w:rPr>
+          <w:noProof/>
+        </w:rPr>
         <w:drawing>
           <wp:inline distT="0" distB="0" distL="0" distR="0" wp14:anchorId="31578476" wp14:editId="21DE4340">
             <wp:extent cx="5731510" cy="1589405"/>
@@ -2083,7 +2355,7 @@
                     <pic:cNvPicPr/>
                   </pic:nvPicPr>
                   <pic:blipFill>
-                    <a:blip r:embed="rId8"/>
+                    <a:blip r:embed="rId9"/>
                     <a:stretch>
                       <a:fillRect/>
                     </a:stretch>
@@ -2131,7 +2403,15 @@
         </w:rPr>
       </w:pPr>
       <w:r>
-        <w:t>Provide a link to your planning dashboard in GitHub to review the tasks, their current status, and your schedule</w:t>
+        <w:t xml:space="preserve">Provide a link to your planning dashboard in GitHub to review the tasks, their </w:t>
+      </w:r>
+      <w:proofErr w:type="gramStart"/>
+      <w:r>
+        <w:t>current status</w:t>
+      </w:r>
+      <w:proofErr w:type="gramEnd"/>
+      <w:r>
+        <w:t>, and your schedule</w:t>
       </w:r>
       <w:r>
         <w:t xml:space="preserve">.  </w:t>
@@ -2158,6 +2438,7 @@
           <w15:appearance w15:val="hidden"/>
           <w:text/>
         </w:sdtPr>
+        <w:sdtEndPr/>
         <w:sdtContent>
           <w:r>
             <w:rPr>
@@ -2195,6 +2476,88 @@
     </w:p>
     <w:p>
       <w:pPr>
+        <w:pStyle w:val="Comment-Grader"/>
+        <w:rPr>
+          <w:lang w:val="es-ES"/>
+        </w:rPr>
+      </w:pPr>
+      <w:r>
+        <w:rPr>
+          <w:lang w:val="es-ES"/>
+        </w:rPr>
+        <w:t>-</w:t>
+      </w:r>
+      <w:r>
+        <w:rPr>
+          <w:highlight w:val="yellow"/>
+          <w:lang w:val="es-ES"/>
+        </w:rPr>
+        <w:t>Corrección</w:t>
+      </w:r>
+      <w:r>
+        <w:rPr>
+          <w:lang w:val="es-ES"/>
+        </w:rPr>
+        <w:t xml:space="preserve">: </w:t>
+      </w:r>
+      <w:r>
+        <w:rPr>
+          <w:lang w:val="es-ES"/>
+        </w:rPr>
+        <w:br/>
+        <w:t>Se han añadido las tareas que faltaban:</w:t>
+      </w:r>
+    </w:p>
+    <w:p>
+      <w:pPr>
+        <w:pStyle w:val="Comment-Grader"/>
+        <w:rPr>
+          <w:lang w:val="es-ES"/>
+        </w:rPr>
+      </w:pPr>
+      <w:r>
+        <w:rPr>
+          <w:lang w:val="es-ES"/>
+        </w:rPr>
+        <w:drawing>
+          <wp:inline distT="0" distB="0" distL="0" distR="0" wp14:anchorId="02BF5BC7" wp14:editId="0BCF8ACB">
+            <wp:extent cx="5731510" cy="2340610"/>
+            <wp:effectExtent l="0" t="0" r="2540" b="2540"/>
+            <wp:docPr id="292204341" name="Imagen 1" descr="Captura de pantalla de computadora&#10;&#10;El contenido generado por IA puede ser incorrecto."/>
+            <wp:cNvGraphicFramePr>
+              <a:graphicFrameLocks xmlns:a="http://schemas.openxmlformats.org/drawingml/2006/main" noChangeAspect="1"/>
+            </wp:cNvGraphicFramePr>
+            <a:graphic xmlns:a="http://schemas.openxmlformats.org/drawingml/2006/main">
+              <a:graphicData uri="http://schemas.openxmlformats.org/drawingml/2006/picture">
+                <pic:pic xmlns:pic="http://schemas.openxmlformats.org/drawingml/2006/picture">
+                  <pic:nvPicPr>
+                    <pic:cNvPr id="292204341" name="Imagen 1" descr="Captura de pantalla de computadora&#10;&#10;El contenido generado por IA puede ser incorrecto."/>
+                    <pic:cNvPicPr/>
+                  </pic:nvPicPr>
+                  <pic:blipFill>
+                    <a:blip r:embed="rId10"/>
+                    <a:stretch>
+                      <a:fillRect/>
+                    </a:stretch>
+                  </pic:blipFill>
+                  <pic:spPr>
+                    <a:xfrm>
+                      <a:off x="0" y="0"/>
+                      <a:ext cx="5731510" cy="2340610"/>
+                    </a:xfrm>
+                    <a:prstGeom prst="rect">
+                      <a:avLst/>
+                    </a:prstGeom>
+                  </pic:spPr>
+                </pic:pic>
+              </a:graphicData>
+            </a:graphic>
+          </wp:inline>
+        </w:drawing>
+      </w:r>
+    </w:p>
+    <w:p>
+      <w:pPr>
         <w:rPr>
           <w:rFonts w:asciiTheme="majorHAnsi" w:hAnsiTheme="majorHAnsi" w:cstheme="majorHAnsi"/>
           <w:lang w:val="es-ES"/>
@@ -2222,7 +2585,6 @@
         <w:rPr>
           <w:rFonts w:cstheme="majorHAnsi"/>
         </w:rPr>
-        <w:lastRenderedPageBreak/>
         <w:t>MANDATORY</w:t>
       </w:r>
       <w:r>
@@ -2448,6 +2810,7 @@
           <w15:appearance w15:val="hidden"/>
           <w:text/>
         </w:sdtPr>
+        <w:sdtEndPr/>
         <w:sdtContent>
           <w:r>
             <w:rPr>
@@ -2488,7 +2851,21 @@
         <w:rPr>
           <w:lang w:val="es-ES"/>
         </w:rPr>
-        <w:t>Cuando hay un error de validación en la actualización, el campo "Moment" se queda vacío:</w:t>
+        <w:t>Cuando hay un error de validación en la actualización, el campo "</w:t>
+      </w:r>
+      <w:proofErr w:type="spellStart"/>
+      <w:r>
+        <w:rPr>
+          <w:lang w:val="es-ES"/>
+        </w:rPr>
+        <w:t>Moment</w:t>
+      </w:r>
+      <w:proofErr w:type="spellEnd"/>
+      <w:r>
+        <w:rPr>
+          <w:lang w:val="es-ES"/>
+        </w:rPr>
+        <w:t>" se queda vacío:</w:t>
       </w:r>
     </w:p>
     <w:p>
@@ -2519,7 +2896,7 @@
                     <pic:cNvPicPr/>
                   </pic:nvPicPr>
                   <pic:blipFill>
-                    <a:blip r:embed="rId9"/>
+                    <a:blip r:embed="rId11"/>
                     <a:stretch>
                       <a:fillRect/>
                     </a:stretch>
@@ -2551,25 +2928,165 @@
         <w:rPr>
           <w:lang w:val="en-US"/>
         </w:rPr>
-        <w:t>Se indica en el requisito 8 lo siguiente "Show the details of the maintenance records, including the tasks involved.</w:t>
-      </w:r>
+        <w:t xml:space="preserve">Se indica </w:t>
+      </w:r>
+      <w:proofErr w:type="spellStart"/>
       <w:r>
         <w:rPr>
           <w:lang w:val="en-US"/>
         </w:rPr>
+        <w:t>en</w:t>
+      </w:r>
+      <w:proofErr w:type="spellEnd"/>
+      <w:r>
+        <w:rPr>
+          <w:lang w:val="en-US"/>
+        </w:rPr>
+        <w:t xml:space="preserve"> </w:t>
+      </w:r>
+      <w:proofErr w:type="spellStart"/>
+      <w:r>
+        <w:rPr>
+          <w:lang w:val="en-US"/>
+        </w:rPr>
+        <w:t>el</w:t>
+      </w:r>
+      <w:proofErr w:type="spellEnd"/>
+      <w:r>
+        <w:rPr>
+          <w:lang w:val="en-US"/>
+        </w:rPr>
+        <w:t xml:space="preserve"> </w:t>
+      </w:r>
+      <w:proofErr w:type="spellStart"/>
+      <w:r>
+        <w:rPr>
+          <w:lang w:val="en-US"/>
+        </w:rPr>
+        <w:t>requisito</w:t>
+      </w:r>
+      <w:proofErr w:type="spellEnd"/>
+      <w:r>
+        <w:rPr>
+          <w:lang w:val="en-US"/>
+        </w:rPr>
+        <w:t xml:space="preserve"> 8 lo </w:t>
+      </w:r>
+      <w:proofErr w:type="spellStart"/>
+      <w:r>
+        <w:rPr>
+          <w:lang w:val="en-US"/>
+        </w:rPr>
+        <w:t>siguiente</w:t>
+      </w:r>
+      <w:proofErr w:type="spellEnd"/>
+      <w:r>
+        <w:rPr>
+          <w:lang w:val="en-US"/>
+        </w:rPr>
+        <w:t xml:space="preserve"> "Show the details of the maintenance records, including the tasks involved.</w:t>
+      </w:r>
+      <w:r>
+        <w:rPr>
+          <w:lang w:val="en-US"/>
+        </w:rPr>
         <w:t xml:space="preserve">" </w:t>
       </w:r>
       <w:r>
         <w:rPr>
           <w:lang w:val="es-ES"/>
         </w:rPr>
-        <w:t xml:space="preserve">Cuando se hace un show de un maintenance record, </w:t>
-      </w:r>
+        <w:t xml:space="preserve">Cuando se hace un </w:t>
+      </w:r>
+      <w:proofErr w:type="gramStart"/>
       <w:r>
         <w:rPr>
           <w:lang w:val="es-ES"/>
         </w:rPr>
-        <w:t>no hay ninguna opción para ver sus tareas. A continuación muestro una registro de mantenimiento publicado que, por tanto, debería de tener tareas pero no se puede llegar a ellas:</w:t>
+        <w:t>show</w:t>
+      </w:r>
+      <w:proofErr w:type="gramEnd"/>
+      <w:r>
+        <w:rPr>
+          <w:lang w:val="es-ES"/>
+        </w:rPr>
+        <w:t xml:space="preserve"> de un </w:t>
+      </w:r>
+      <w:proofErr w:type="spellStart"/>
+      <w:r>
+        <w:rPr>
+          <w:lang w:val="es-ES"/>
+        </w:rPr>
+        <w:t>maintenance</w:t>
+      </w:r>
+      <w:proofErr w:type="spellEnd"/>
+      <w:r>
+        <w:rPr>
+          <w:lang w:val="es-ES"/>
+        </w:rPr>
+        <w:t xml:space="preserve"> </w:t>
+      </w:r>
+      <w:proofErr w:type="spellStart"/>
+      <w:r>
+        <w:rPr>
+          <w:lang w:val="es-ES"/>
+        </w:rPr>
+        <w:t>record</w:t>
+      </w:r>
+      <w:proofErr w:type="spellEnd"/>
+      <w:r>
+        <w:rPr>
+          <w:lang w:val="es-ES"/>
+        </w:rPr>
+        <w:t xml:space="preserve">, </w:t>
+      </w:r>
+      <w:r>
+        <w:rPr>
+          <w:lang w:val="es-ES"/>
+        </w:rPr>
+        <w:t xml:space="preserve">no hay ninguna opción para ver sus tareas. A </w:t>
+      </w:r>
+      <w:proofErr w:type="gramStart"/>
+      <w:r>
+        <w:rPr>
+          <w:lang w:val="es-ES"/>
+        </w:rPr>
+        <w:t>continuación</w:t>
+      </w:r>
+      <w:proofErr w:type="gramEnd"/>
+      <w:r>
+        <w:rPr>
+          <w:lang w:val="es-ES"/>
+        </w:rPr>
+        <w:t xml:space="preserve"> muestro </w:t>
+      </w:r>
+      <w:proofErr w:type="gramStart"/>
+      <w:r>
+        <w:rPr>
+          <w:lang w:val="es-ES"/>
+        </w:rPr>
+        <w:t>una registro</w:t>
+      </w:r>
+      <w:proofErr w:type="gramEnd"/>
+      <w:r>
+        <w:rPr>
+          <w:lang w:val="es-ES"/>
+        </w:rPr>
+        <w:t xml:space="preserve"> de mantenimiento publicado que, por tanto, debería de tener </w:t>
+      </w:r>
+      <w:proofErr w:type="gramStart"/>
+      <w:r>
+        <w:rPr>
+          <w:lang w:val="es-ES"/>
+        </w:rPr>
+        <w:t>tareas</w:t>
+      </w:r>
+      <w:proofErr w:type="gramEnd"/>
+      <w:r>
+        <w:rPr>
+          <w:lang w:val="es-ES"/>
+        </w:rPr>
+        <w:t xml:space="preserve"> pero no se puede llegar a ellas:</w:t>
       </w:r>
     </w:p>
     <w:p>
@@ -2584,7 +3101,6 @@
           <w:noProof/>
           <w:lang w:val="es-ES"/>
         </w:rPr>
-        <w:lastRenderedPageBreak/>
         <w:drawing>
           <wp:inline distT="0" distB="0" distL="0" distR="0" wp14:anchorId="74E76B07" wp14:editId="4C68C865">
             <wp:extent cx="4449162" cy="2975802"/>
@@ -2601,7 +3117,7 @@
                     <pic:cNvPicPr/>
                   </pic:nvPicPr>
                   <pic:blipFill>
-                    <a:blip r:embed="rId10"/>
+                    <a:blip r:embed="rId12"/>
                     <a:stretch>
                       <a:fillRect/>
                     </a:stretch>
@@ -2720,6 +3236,7 @@
           <w15:appearance w15:val="hidden"/>
           <w:text/>
         </w:sdtPr>
+        <w:sdtEndPr/>
         <w:sdtContent>
           <w:r>
             <w:rPr>
@@ -2740,7 +3257,21 @@
         <w:rPr>
           <w:lang w:val="es-ES"/>
         </w:rPr>
-        <w:t>No se deberían de mostrar los IDs de la BD</w:t>
+        <w:t xml:space="preserve">No se deberían de mostrar los </w:t>
+      </w:r>
+      <w:proofErr w:type="spellStart"/>
+      <w:r>
+        <w:rPr>
+          <w:lang w:val="es-ES"/>
+        </w:rPr>
+        <w:t>IDs</w:t>
+      </w:r>
+      <w:proofErr w:type="spellEnd"/>
+      <w:r>
+        <w:rPr>
+          <w:lang w:val="es-ES"/>
+        </w:rPr>
+        <w:t xml:space="preserve"> de la BD</w:t>
       </w:r>
       <w:r>
         <w:rPr>
@@ -2820,7 +3351,7 @@
           </mc:Choice>
           <mc:Fallback>
             <w:pict>
-              <v:shapetype w14:anchorId="55A57ACB" id="_x0000_t32" coordsize="21600,21600" o:spt="32" o:oned="t" path="m,l21600,21600e" filled="f">
+              <v:shapetype w14:anchorId="34B62072" id="_x0000_t32" coordsize="21600,21600" o:spt="32" o:oned="t" path="m,l21600,21600e" filled="f">
                 <v:path arrowok="t" fillok="f" o:connecttype="none"/>
                 <o:lock v:ext="edit" shapetype="t"/>
               </v:shapetype>
@@ -2852,7 +3383,7 @@
                     <pic:cNvPicPr/>
                   </pic:nvPicPr>
                   <pic:blipFill>
-                    <a:blip r:embed="rId11"/>
+                    <a:blip r:embed="rId13"/>
                     <a:stretch>
                       <a:fillRect/>
                     </a:stretch>
@@ -2884,13 +3415,41 @@
         <w:rPr>
           <w:lang w:val="en-US"/>
         </w:rPr>
-        <w:t>Hay proble</w:t>
-      </w:r>
+        <w:t xml:space="preserve">Hay </w:t>
+      </w:r>
+      <w:proofErr w:type="spellStart"/>
       <w:r>
         <w:rPr>
           <w:lang w:val="en-US"/>
         </w:rPr>
-        <w:t>mas de internacionalización:</w:t>
+        <w:t>proble</w:t>
+      </w:r>
+      <w:r>
+        <w:rPr>
+          <w:lang w:val="en-US"/>
+        </w:rPr>
+        <w:t>mas</w:t>
+      </w:r>
+      <w:proofErr w:type="spellEnd"/>
+      <w:r>
+        <w:rPr>
+          <w:lang w:val="en-US"/>
+        </w:rPr>
+        <w:t xml:space="preserve"> de </w:t>
+      </w:r>
+      <w:proofErr w:type="spellStart"/>
+      <w:r>
+        <w:rPr>
+          <w:lang w:val="en-US"/>
+        </w:rPr>
+        <w:t>internacionalización</w:t>
+      </w:r>
+      <w:proofErr w:type="spellEnd"/>
+      <w:r>
+        <w:rPr>
+          <w:lang w:val="en-US"/>
+        </w:rPr>
+        <w:t>:</w:t>
       </w:r>
     </w:p>
     <w:p>
@@ -2905,7 +3464,6 @@
           <w:noProof/>
           <w:lang w:val="en-US"/>
         </w:rPr>
-        <w:lastRenderedPageBreak/>
         <w:drawing>
           <wp:inline distT="0" distB="0" distL="0" distR="0" wp14:anchorId="5250695A" wp14:editId="5AA9A43D">
             <wp:extent cx="3791187" cy="2105188"/>
@@ -2922,7 +3480,7 @@
                     <pic:cNvPicPr/>
                   </pic:nvPicPr>
                   <pic:blipFill>
-                    <a:blip r:embed="rId12"/>
+                    <a:blip r:embed="rId14"/>
                     <a:stretch>
                       <a:fillRect/>
                     </a:stretch>
@@ -3030,7 +3588,15 @@
         </w:rPr>
       </w:pPr>
       <w:r>
-        <w:t>Provide a link to your planning dashboard in GitHub to review the tasks, their current status, and your schedule</w:t>
+        <w:t xml:space="preserve">Provide a link to your planning dashboard in GitHub to review the tasks, their </w:t>
+      </w:r>
+      <w:proofErr w:type="gramStart"/>
+      <w:r>
+        <w:t>current status</w:t>
+      </w:r>
+      <w:proofErr w:type="gramEnd"/>
+      <w:r>
+        <w:t>, and your schedule</w:t>
       </w:r>
       <w:r>
         <w:t xml:space="preserve">.  </w:t>
@@ -3051,6 +3617,7 @@
           <w15:appearance w15:val="hidden"/>
           <w:text/>
         </w:sdtPr>
+        <w:sdtEndPr/>
         <w:sdtContent>
           <w:r>
             <w:t xml:space="preserve">    </w:t>
@@ -3077,7 +3644,6 @@
         <w:rPr>
           <w:rFonts w:cstheme="majorHAnsi"/>
         </w:rPr>
-        <w:lastRenderedPageBreak/>
         <w:t>MANDATORY</w:t>
       </w:r>
       <w:r>
@@ -3139,6 +3705,7 @@
           <w15:appearance w15:val="hidden"/>
           <w:text/>
         </w:sdtPr>
+        <w:sdtEndPr/>
         <w:sdtContent>
           <w:r>
             <w:t xml:space="preserve">    </w:t>
@@ -3247,6 +3814,7 @@
           </w:placeholder>
           <w:text/>
         </w:sdtPr>
+        <w:sdtEndPr/>
         <w:sdtContent>
           <w:r>
             <w:t xml:space="preserve">    </w:t>
@@ -3280,7 +3848,15 @@
         </w:rPr>
       </w:pPr>
       <w:r>
-        <w:t>Provide a link to your planning dashboard in GitHub to review the tasks, their current status, and your schedule</w:t>
+        <w:t xml:space="preserve">Provide a link to your planning dashboard in GitHub to review the tasks, their </w:t>
+      </w:r>
+      <w:proofErr w:type="gramStart"/>
+      <w:r>
+        <w:t>current status</w:t>
+      </w:r>
+      <w:proofErr w:type="gramEnd"/>
+      <w:r>
+        <w:t>, and your schedule</w:t>
       </w:r>
       <w:r>
         <w:t xml:space="preserve">.  </w:t>
@@ -3301,6 +3877,7 @@
           <w15:appearance w15:val="hidden"/>
           <w:text/>
         </w:sdtPr>
+        <w:sdtEndPr/>
         <w:sdtContent>
           <w:r>
             <w:t xml:space="preserve">    </w:t>
@@ -3334,6 +3911,7 @@
           </w:placeholder>
           <w:text/>
         </w:sdtPr>
+        <w:sdtEndPr/>
         <w:sdtContent>
           <w:r>
             <w:t xml:space="preserve">    </w:t>
@@ -3373,7 +3951,6 @@
         <w:rPr>
           <w:rFonts w:cstheme="majorHAnsi"/>
         </w:rPr>
-        <w:lastRenderedPageBreak/>
         <w:t>SUPPLEMENTARY I</w:t>
       </w:r>
       <w:r>
@@ -3594,7 +4171,6 @@
         <w:rPr>
           <w:rFonts w:cstheme="majorHAnsi"/>
         </w:rPr>
-        <w:lastRenderedPageBreak/>
         <w:t>SUPPLEMENTARY I</w:t>
       </w:r>
       <w:r>
@@ -3697,7 +4273,15 @@
         <w:t>maintenance record</w:t>
       </w:r>
       <w:r>
-        <w:t xml:space="preserve"> with the nearest inspection due date, provided that he or she is involved in any tasks that need to be performed as part of that </w:t>
+        <w:t xml:space="preserve"> with the nearest inspection due date, </w:t>
+      </w:r>
+      <w:proofErr w:type="gramStart"/>
+      <w:r>
+        <w:t>provided that</w:t>
+      </w:r>
+      <w:proofErr w:type="gramEnd"/>
+      <w:r>
+        <w:t xml:space="preserve"> he or she is involved in any tasks that need to be performed as part of that </w:t>
       </w:r>
       <w:r>
         <w:t>maintenance</w:t>
@@ -3799,6 +4383,7 @@
           <w15:appearance w15:val="hidden"/>
           <w:text/>
         </w:sdtPr>
+        <w:sdtEndPr/>
         <w:sdtContent>
           <w:r>
             <w:rPr>
@@ -3940,6 +4525,7 @@
           <w15:appearance w15:val="hidden"/>
           <w:text/>
         </w:sdtPr>
+        <w:sdtEndPr/>
         <w:sdtContent>
           <w:r>
             <w:t xml:space="preserve">    </w:t>
@@ -3972,7 +4558,6 @@
         <w:rPr>
           <w:rFonts w:cstheme="majorHAnsi"/>
         </w:rPr>
-        <w:lastRenderedPageBreak/>
         <w:t>SUPPLEMENTARY I</w:t>
       </w:r>
       <w:r>
@@ -4089,6 +4674,7 @@
           <w15:appearance w15:val="hidden"/>
           <w:text/>
         </w:sdtPr>
+        <w:sdtEndPr/>
         <w:sdtContent>
           <w:r>
             <w:t xml:space="preserve">    </w:t>
@@ -4151,6 +4737,7 @@
           <w15:appearance w15:val="hidden"/>
           <w:text/>
         </w:sdtPr>
+        <w:sdtEndPr/>
         <w:sdtContent>
           <w:r>
             <w:t xml:space="preserve">    </w:t>
@@ -4230,6 +4817,7 @@
           <w15:appearance w15:val="hidden"/>
           <w:text/>
         </w:sdtPr>
+        <w:sdtEndPr/>
         <w:sdtContent>
           <w:r>
             <w:t xml:space="preserve">    </w:t>
@@ -4289,6 +4877,7 @@
           <w15:appearance w15:val="hidden"/>
           <w:text/>
         </w:sdtPr>
+        <w:sdtEndPr/>
         <w:sdtContent>
           <w:r>
             <w:t xml:space="preserve">    </w:t>
@@ -4382,7 +4971,6 @@
         <w:rPr>
           <w:rFonts w:cstheme="majorHAnsi"/>
         </w:rPr>
-        <w:lastRenderedPageBreak/>
         <w:t>Managerial requirements</w:t>
       </w:r>
     </w:p>
@@ -4411,6 +4999,7 @@
           </w:placeholder>
           <w:text/>
         </w:sdtPr>
+        <w:sdtEndPr/>
         <w:sdtContent>
           <w:r>
             <w:t xml:space="preserve">    </w:t>
@@ -4437,7 +5026,6 @@
         <w:rPr>
           <w:rFonts w:cstheme="majorHAnsi"/>
         </w:rPr>
-        <w:lastRenderedPageBreak/>
         <w:t>SUPPLEMENTARY I</w:t>
       </w:r>
       <w:r>
@@ -4583,6 +5171,7 @@
           <w15:appearance w15:val="hidden"/>
           <w:text/>
         </w:sdtPr>
+        <w:sdtEndPr/>
         <w:sdtContent>
           <w:r>
             <w:t xml:space="preserve">    </w:t>
@@ -4631,6 +5220,7 @@
           <w15:appearance w15:val="hidden"/>
           <w:text/>
         </w:sdtPr>
+        <w:sdtEndPr/>
         <w:sdtContent>
           <w:r>
             <w:t xml:space="preserve">    </w:t>
@@ -4663,7 +5253,6 @@
         <w:rPr>
           <w:rFonts w:cstheme="majorHAnsi"/>
         </w:rPr>
-        <w:lastRenderedPageBreak/>
         <w:t>SUPPLEMENTARY II</w:t>
       </w:r>
       <w:r>
@@ -4833,6 +5422,7 @@
           <w15:appearance w15:val="hidden"/>
           <w:text/>
         </w:sdtPr>
+        <w:sdtEndPr/>
         <w:sdtContent>
           <w:r>
             <w:t xml:space="preserve">    </w:t>
@@ -4867,6 +5457,7 @@
           <w15:appearance w15:val="hidden"/>
           <w:text/>
         </w:sdtPr>
+        <w:sdtEndPr/>
         <w:sdtContent>
           <w:r>
             <w:t xml:space="preserve">    </w:t>
@@ -4946,7 +5537,6 @@
         <w:rPr>
           <w:rFonts w:cstheme="majorHAnsi"/>
         </w:rPr>
-        <w:lastRenderedPageBreak/>
         <w:t>SUPPLEMENTARY II</w:t>
       </w:r>
       <w:r>
@@ -5038,6 +5628,7 @@
           <w15:appearance w15:val="hidden"/>
           <w:text/>
         </w:sdtPr>
+        <w:sdtEndPr/>
         <w:sdtContent>
           <w:r>
             <w:rPr>
@@ -5179,6 +5770,7 @@
           <w15:appearance w15:val="hidden"/>
           <w:text/>
         </w:sdtPr>
+        <w:sdtEndPr/>
         <w:sdtContent>
           <w:r>
             <w:t xml:space="preserve">    </w:t>
@@ -5216,6 +5808,7 @@
           <w15:appearance w15:val="hidden"/>
           <w:text/>
         </w:sdtPr>
+        <w:sdtEndPr/>
         <w:sdtContent>
           <w:r>
             <w:rPr>
@@ -5254,7 +5847,6 @@
         <w:rPr>
           <w:rFonts w:cstheme="majorHAnsi"/>
         </w:rPr>
-        <w:lastRenderedPageBreak/>
         <w:t>SUPPLEMENTARY II</w:t>
       </w:r>
       <w:r>
@@ -5376,6 +5968,7 @@
           </w:placeholder>
           <w:text/>
         </w:sdtPr>
+        <w:sdtEndPr/>
         <w:sdtContent>
           <w:r>
             <w:t xml:space="preserve">    </w:t>
@@ -5446,6 +6039,7 @@
           </w:placeholder>
           <w:text/>
         </w:sdtPr>
+        <w:sdtEndPr/>
         <w:sdtContent>
           <w:r>
             <w:t xml:space="preserve">    </w:t>
@@ -5551,6 +6145,7 @@
           <w15:appearance w15:val="hidden"/>
           <w:text/>
         </w:sdtPr>
+        <w:sdtEndPr/>
         <w:sdtContent>
           <w:r>
             <w:t xml:space="preserve">    </w:t>
@@ -5590,6 +6185,7 @@
           </w:placeholder>
           <w:text/>
         </w:sdtPr>
+        <w:sdtEndPr/>
         <w:sdtContent>
           <w:r>
             <w:rPr>
@@ -5635,7 +6231,6 @@
         <w:rPr>
           <w:rFonts w:cstheme="majorHAnsi"/>
         </w:rPr>
-        <w:lastRenderedPageBreak/>
         <w:t>SUPPLEMENTARY II</w:t>
       </w:r>
       <w:r>
@@ -5790,6 +6385,7 @@
           <w15:appearance w15:val="hidden"/>
           <w:text/>
         </w:sdtPr>
+        <w:sdtEndPr/>
         <w:sdtContent>
           <w:r>
             <w:t xml:space="preserve">    </w:t>
@@ -5837,6 +6433,7 @@
           </w:placeholder>
           <w:text/>
         </w:sdtPr>
+        <w:sdtEndPr/>
         <w:sdtContent>
           <w:r>
             <w:t xml:space="preserve">    </w:t>
@@ -5870,6 +6467,7 @@
           </w:placeholder>
           <w:text/>
         </w:sdtPr>
+        <w:sdtEndPr/>
         <w:sdtContent>
           <w:r>
             <w:t xml:space="preserve">    </w:t>
@@ -9807,6 +10405,7 @@
     <w:rsid w:val="00635F6F"/>
     <w:rsid w:val="006439A5"/>
     <w:rsid w:val="006B1750"/>
+    <w:rsid w:val="006B2771"/>
     <w:rsid w:val="007C55A8"/>
     <w:rsid w:val="00836298"/>
     <w:rsid w:val="00860348"/>
@@ -9819,6 +10418,7 @@
     <w:rsid w:val="00A01726"/>
     <w:rsid w:val="00B01DA0"/>
     <w:rsid w:val="00B04CA5"/>
+    <w:rsid w:val="00B559E4"/>
     <w:rsid w:val="00B95EC1"/>
     <w:rsid w:val="00BB071B"/>
     <w:rsid w:val="00BE3D05"/>

</xml_diff>

<commit_message>
fixes visualize status and moment
</commit_message>
<xml_diff>
--- a/reports/Student#5/C2/05 - Requirements - Student #5.docx
+++ b/reports/Student#5/C2/05 - Requirements - Student #5.docx
@@ -139,7 +139,6 @@
                 <w15:appearance w15:val="hidden"/>
                 <w:text/>
               </w:sdtPr>
-              <w:sdtEndPr/>
               <w:sdtContent>
                 <w:r>
                   <w:rPr>
@@ -230,7 +229,6 @@
                 <w15:appearance w15:val="hidden"/>
                 <w:text/>
               </w:sdtPr>
-              <w:sdtEndPr/>
               <w:sdtContent>
                 <w:r>
                   <w:rPr>
@@ -356,7 +354,6 @@
                 <w15:appearance w15:val="hidden"/>
                 <w:text/>
               </w:sdtPr>
-              <w:sdtEndPr/>
               <w:sdtContent>
                 <w:r>
                   <w:rPr>
@@ -421,7 +418,6 @@
                 <w15:appearance w15:val="hidden"/>
                 <w:text/>
               </w:sdtPr>
-              <w:sdtEndPr/>
               <w:sdtContent>
                 <w:r>
                   <w:rPr>
@@ -499,7 +495,6 @@
                 <w15:appearance w15:val="hidden"/>
                 <w:text/>
               </w:sdtPr>
-              <w:sdtEndPr/>
               <w:sdtContent>
                 <w:r>
                   <w:rPr>
@@ -600,7 +595,6 @@
                 <w15:appearance w15:val="hidden"/>
                 <w:text/>
               </w:sdtPr>
-              <w:sdtEndPr/>
               <w:sdtContent>
                 <w:r>
                   <w:rPr>
@@ -644,14 +638,12 @@
                   </w:rPr>
                   <w:t xml:space="preserve">, </w:t>
                 </w:r>
-                <w:proofErr w:type="gramStart"/>
                 <w:r>
                   <w:rPr>
                     <w:rFonts w:asciiTheme="majorHAnsi" w:hAnsiTheme="majorHAnsi" w:cstheme="majorHAnsi"/>
                   </w:rPr>
                   <w:t>2003</w:t>
                 </w:r>
-                <w:proofErr w:type="gramEnd"/>
                 <w:r>
                   <w:rPr>
                     <w:rFonts w:asciiTheme="majorHAnsi" w:hAnsiTheme="majorHAnsi" w:cstheme="majorHAnsi"/>
@@ -677,6 +669,7 @@
         <w:rPr>
           <w:rFonts w:cstheme="majorHAnsi"/>
         </w:rPr>
+        <w:lastRenderedPageBreak/>
         <w:t>MANDATORY</w:t>
       </w:r>
       <w:r>
@@ -879,7 +872,6 @@
           <w15:appearance w15:val="hidden"/>
           <w:text/>
         </w:sdtPr>
-        <w:sdtEndPr/>
         <w:sdtContent>
           <w:r>
             <w:t xml:space="preserve">  </w:t>
@@ -970,15 +962,7 @@
         <w:pStyle w:val="Requirement-Header"/>
       </w:pPr>
       <w:r>
-        <w:t xml:space="preserve">Provide a link to your planning dashboard in GitHub to review the tasks, their </w:t>
-      </w:r>
-      <w:proofErr w:type="gramStart"/>
-      <w:r>
-        <w:t>current status</w:t>
-      </w:r>
-      <w:proofErr w:type="gramEnd"/>
-      <w:r>
-        <w:t>, and your schedule</w:t>
+        <w:t>Provide a link to your planning dashboard in GitHub to review the tasks, their current status, and your schedule</w:t>
       </w:r>
       <w:r>
         <w:t xml:space="preserve">.  </w:t>
@@ -1005,7 +989,6 @@
           <w15:appearance w15:val="hidden"/>
           <w:text/>
         </w:sdtPr>
-        <w:sdtEndPr/>
         <w:sdtContent>
           <w:r>
             <w:rPr>
@@ -1172,8 +1155,10 @@
       </w:pPr>
       <w:r>
         <w:rPr>
+          <w:noProof/>
           <w:lang w:val="es-ES"/>
         </w:rPr>
+        <w:lastRenderedPageBreak/>
         <w:drawing>
           <wp:inline distT="0" distB="0" distL="0" distR="0" wp14:anchorId="43C928AA" wp14:editId="7080C324">
             <wp:extent cx="5731510" cy="2011680"/>
@@ -1213,6 +1198,22 @@
     </w:p>
     <w:p>
       <w:pPr>
+        <w:pStyle w:val="Comment-Grader"/>
+        <w:rPr>
+          <w:u w:val="single"/>
+          <w:lang w:val="en-US"/>
+        </w:rPr>
+      </w:pPr>
+      <w:r>
+        <w:rPr>
+          <w:highlight w:val="yellow"/>
+          <w:lang w:val="en-US"/>
+        </w:rPr>
+        <w:t>--------------------------------------------------------------------------------------------------------------------------------------</w:t>
+      </w:r>
+    </w:p>
+    <w:p>
+      <w:pPr>
         <w:rPr>
           <w:rFonts w:asciiTheme="majorHAnsi" w:hAnsiTheme="majorHAnsi" w:cstheme="majorHAnsi"/>
           <w:lang w:val="es-ES"/>
@@ -1276,6 +1277,7 @@
         <w:rPr>
           <w:rFonts w:cstheme="majorHAnsi"/>
         </w:rPr>
+        <w:lastRenderedPageBreak/>
         <w:t>MANDATORY</w:t>
       </w:r>
       <w:r>
@@ -1498,7 +1500,6 @@
           <w15:appearance w15:val="hidden"/>
           <w:text/>
         </w:sdtPr>
-        <w:sdtEndPr/>
         <w:sdtContent>
           <w:r>
             <w:t xml:space="preserve">  </w:t>
@@ -1666,7 +1667,6 @@
           <w15:appearance w15:val="hidden"/>
           <w:text/>
         </w:sdtPr>
-        <w:sdtEndPr/>
         <w:sdtContent>
           <w:r>
             <w:t xml:space="preserve"> </w:t>
@@ -1814,7 +1814,6 @@
           </w:placeholder>
           <w:text/>
         </w:sdtPr>
-        <w:sdtEndPr/>
         <w:sdtContent>
           <w:r>
             <w:t xml:space="preserve"> </w:t>
@@ -1934,6 +1933,7 @@
         <w:rPr>
           <w:rFonts w:cstheme="majorHAnsi"/>
         </w:rPr>
+        <w:lastRenderedPageBreak/>
         <w:t>Testing requirements</w:t>
       </w:r>
     </w:p>
@@ -2060,7 +2060,6 @@
           <w15:appearance w15:val="hidden"/>
           <w:text/>
         </w:sdtPr>
-        <w:sdtEndPr/>
         <w:sdtContent>
           <w:r>
             <w:rPr>
@@ -2339,6 +2338,7 @@
         <w:rPr>
           <w:noProof/>
         </w:rPr>
+        <w:lastRenderedPageBreak/>
         <w:drawing>
           <wp:inline distT="0" distB="0" distL="0" distR="0" wp14:anchorId="31578476" wp14:editId="21DE4340">
             <wp:extent cx="5731510" cy="1589405"/>
@@ -2379,7 +2379,17 @@
     <w:p>
       <w:pPr>
         <w:pStyle w:val="Comment-Grader"/>
-      </w:pPr>
+        <w:rPr>
+          <w:lang w:val="en-US"/>
+        </w:rPr>
+      </w:pPr>
+      <w:r>
+        <w:rPr>
+          <w:highlight w:val="yellow"/>
+          <w:lang w:val="en-US"/>
+        </w:rPr>
+        <w:t>--------------------------------------------------------------------------------------------------------------------------------------</w:t>
+      </w:r>
     </w:p>
     <w:p>
       <w:pPr>
@@ -2403,15 +2413,7 @@
         </w:rPr>
       </w:pPr>
       <w:r>
-        <w:t xml:space="preserve">Provide a link to your planning dashboard in GitHub to review the tasks, their </w:t>
-      </w:r>
-      <w:proofErr w:type="gramStart"/>
-      <w:r>
-        <w:t>current status</w:t>
-      </w:r>
-      <w:proofErr w:type="gramEnd"/>
-      <w:r>
-        <w:t>, and your schedule</w:t>
+        <w:t>Provide a link to your planning dashboard in GitHub to review the tasks, their current status, and your schedule</w:t>
       </w:r>
       <w:r>
         <w:t xml:space="preserve">.  </w:t>
@@ -2438,7 +2440,6 @@
           <w15:appearance w15:val="hidden"/>
           <w:text/>
         </w:sdtPr>
-        <w:sdtEndPr/>
         <w:sdtContent>
           <w:r>
             <w:rPr>
@@ -2517,6 +2518,7 @@
       </w:pPr>
       <w:r>
         <w:rPr>
+          <w:noProof/>
           <w:lang w:val="es-ES"/>
         </w:rPr>
         <w:drawing>
@@ -2558,6 +2560,21 @@
     </w:p>
     <w:p>
       <w:pPr>
+        <w:pStyle w:val="Comment-Grader"/>
+        <w:rPr>
+          <w:lang w:val="en-US"/>
+        </w:rPr>
+      </w:pPr>
+      <w:r>
+        <w:rPr>
+          <w:highlight w:val="yellow"/>
+          <w:lang w:val="en-US"/>
+        </w:rPr>
+        <w:t>--------------------------------------------------------------------------------------------------------------------------------------</w:t>
+      </w:r>
+    </w:p>
+    <w:p>
+      <w:pPr>
         <w:rPr>
           <w:rFonts w:asciiTheme="majorHAnsi" w:hAnsiTheme="majorHAnsi" w:cstheme="majorHAnsi"/>
           <w:lang w:val="es-ES"/>
@@ -2585,6 +2602,7 @@
         <w:rPr>
           <w:rFonts w:cstheme="majorHAnsi"/>
         </w:rPr>
+        <w:lastRenderedPageBreak/>
         <w:t>MANDATORY</w:t>
       </w:r>
       <w:r>
@@ -2810,7 +2828,6 @@
           <w15:appearance w15:val="hidden"/>
           <w:text/>
         </w:sdtPr>
-        <w:sdtEndPr/>
         <w:sdtContent>
           <w:r>
             <w:rPr>
@@ -2920,14 +2937,243 @@
     <w:p>
       <w:pPr>
         <w:pStyle w:val="Comment-Grader"/>
+      </w:pPr>
+      <w:r>
+        <w:t>-</w:t>
+      </w:r>
+      <w:r>
         <w:rPr>
           <w:lang w:val="es-ES"/>
         </w:rPr>
-      </w:pPr>
-      <w:r>
+        <w:t xml:space="preserve"> </w:t>
+      </w:r>
+      <w:r>
+        <w:rPr>
+          <w:highlight w:val="yellow"/>
+          <w:lang w:val="es-ES"/>
+        </w:rPr>
+        <w:t>Corrección</w:t>
+      </w:r>
+      <w:r>
+        <w:t>:</w:t>
+      </w:r>
+    </w:p>
+    <w:p>
+      <w:pPr>
+        <w:pStyle w:val="Comment-Grader"/>
+        <w:rPr>
+          <w:u w:val="single"/>
+          <w:lang w:val="es-ES"/>
+        </w:rPr>
+      </w:pPr>
+      <w:r>
+        <w:rPr>
+          <w:lang w:val="es-ES"/>
+        </w:rPr>
+        <w:t xml:space="preserve">Se ha corregido todo para que cuando hay una actualización el campo </w:t>
+      </w:r>
+      <w:proofErr w:type="spellStart"/>
+      <w:r>
+        <w:rPr>
+          <w:lang w:val="es-ES"/>
+        </w:rPr>
+        <w:t>moment</w:t>
+      </w:r>
+      <w:proofErr w:type="spellEnd"/>
+      <w:r>
+        <w:rPr>
+          <w:lang w:val="es-ES"/>
+        </w:rPr>
+        <w:t xml:space="preserve"> no se quede vacío. </w:t>
+      </w:r>
+      <w:proofErr w:type="spellStart"/>
+      <w:r>
+        <w:rPr>
+          <w:lang w:val="es-ES"/>
+        </w:rPr>
+        <w:t>Moment</w:t>
+      </w:r>
+      <w:proofErr w:type="spellEnd"/>
+      <w:r>
+        <w:rPr>
+          <w:lang w:val="es-ES"/>
+        </w:rPr>
+        <w:t xml:space="preserve"> no se encontraba en el </w:t>
+      </w:r>
+      <w:proofErr w:type="spellStart"/>
+      <w:r>
+        <w:rPr>
+          <w:lang w:val="es-ES"/>
+        </w:rPr>
+        <w:t>unbind</w:t>
+      </w:r>
+      <w:proofErr w:type="spellEnd"/>
+      <w:r>
+        <w:rPr>
+          <w:lang w:val="es-ES"/>
+        </w:rPr>
+        <w:t xml:space="preserve"> del </w:t>
+      </w:r>
+      <w:proofErr w:type="spellStart"/>
+      <w:r>
+        <w:rPr>
+          <w:lang w:val="es-ES"/>
+        </w:rPr>
+        <w:t>MaintenanceRecordUpdateService</w:t>
+      </w:r>
+      <w:proofErr w:type="spellEnd"/>
+      <w:r>
+        <w:rPr>
+          <w:lang w:val="es-ES"/>
+        </w:rPr>
+        <w:t xml:space="preserve"> y por eso se quedaba vacío. Ahora cuando hay un fallo al hacer una actualización permanece el campo </w:t>
+      </w:r>
+      <w:proofErr w:type="spellStart"/>
+      <w:r>
+        <w:rPr>
+          <w:lang w:val="es-ES"/>
+        </w:rPr>
+        <w:t>moment</w:t>
+      </w:r>
+      <w:proofErr w:type="spellEnd"/>
+      <w:r>
+        <w:rPr>
+          <w:lang w:val="es-ES"/>
+        </w:rPr>
+        <w:t>.</w:t>
+      </w:r>
+    </w:p>
+    <w:p>
+      <w:pPr>
+        <w:pStyle w:val="Comment-Grader"/>
+        <w:rPr>
+          <w:lang w:val="es-ES"/>
+        </w:rPr>
+      </w:pPr>
+      <w:r>
+        <w:rPr>
+          <w:lang w:val="es-ES"/>
+        </w:rPr>
+        <w:lastRenderedPageBreak/>
+        <w:drawing>
+          <wp:inline distT="0" distB="0" distL="0" distR="0" wp14:anchorId="4D9CF9AB" wp14:editId="3268B106">
+            <wp:extent cx="5731510" cy="2259965"/>
+            <wp:effectExtent l="0" t="0" r="2540" b="6985"/>
+            <wp:docPr id="1597299843" name="Imagen 1" descr="Interfaz de usuario gráfica, Texto, Aplicación&#10;&#10;El contenido generado por IA puede ser incorrecto."/>
+            <wp:cNvGraphicFramePr>
+              <a:graphicFrameLocks xmlns:a="http://schemas.openxmlformats.org/drawingml/2006/main" noChangeAspect="1"/>
+            </wp:cNvGraphicFramePr>
+            <a:graphic xmlns:a="http://schemas.openxmlformats.org/drawingml/2006/main">
+              <a:graphicData uri="http://schemas.openxmlformats.org/drawingml/2006/picture">
+                <pic:pic xmlns:pic="http://schemas.openxmlformats.org/drawingml/2006/picture">
+                  <pic:nvPicPr>
+                    <pic:cNvPr id="1597299843" name="Imagen 1" descr="Interfaz de usuario gráfica, Texto, Aplicación&#10;&#10;El contenido generado por IA puede ser incorrecto."/>
+                    <pic:cNvPicPr/>
+                  </pic:nvPicPr>
+                  <pic:blipFill>
+                    <a:blip r:embed="rId12"/>
+                    <a:stretch>
+                      <a:fillRect/>
+                    </a:stretch>
+                  </pic:blipFill>
+                  <pic:spPr>
+                    <a:xfrm>
+                      <a:off x="0" y="0"/>
+                      <a:ext cx="5731510" cy="2259965"/>
+                    </a:xfrm>
+                    <a:prstGeom prst="rect">
+                      <a:avLst/>
+                    </a:prstGeom>
+                  </pic:spPr>
+                </pic:pic>
+              </a:graphicData>
+            </a:graphic>
+          </wp:inline>
+        </w:drawing>
+      </w:r>
+    </w:p>
+    <w:p>
+      <w:pPr>
+        <w:pStyle w:val="Comment-Grader"/>
+        <w:rPr>
+          <w:lang w:val="es-ES"/>
+        </w:rPr>
+      </w:pPr>
+      <w:r>
+        <w:rPr>
+          <w:lang w:val="es-ES"/>
+        </w:rPr>
+        <w:drawing>
+          <wp:inline distT="0" distB="0" distL="0" distR="0" wp14:anchorId="24799DF2" wp14:editId="00BA74D0">
+            <wp:extent cx="5731510" cy="1127760"/>
+            <wp:effectExtent l="0" t="0" r="2540" b="0"/>
+            <wp:docPr id="1208979015" name="Imagen 1" descr="Forma, Rectángulo&#10;&#10;El contenido generado por IA puede ser incorrecto."/>
+            <wp:cNvGraphicFramePr>
+              <a:graphicFrameLocks xmlns:a="http://schemas.openxmlformats.org/drawingml/2006/main" noChangeAspect="1"/>
+            </wp:cNvGraphicFramePr>
+            <a:graphic xmlns:a="http://schemas.openxmlformats.org/drawingml/2006/main">
+              <a:graphicData uri="http://schemas.openxmlformats.org/drawingml/2006/picture">
+                <pic:pic xmlns:pic="http://schemas.openxmlformats.org/drawingml/2006/picture">
+                  <pic:nvPicPr>
+                    <pic:cNvPr id="1208979015" name="Imagen 1" descr="Forma, Rectángulo&#10;&#10;El contenido generado por IA puede ser incorrecto."/>
+                    <pic:cNvPicPr/>
+                  </pic:nvPicPr>
+                  <pic:blipFill>
+                    <a:blip r:embed="rId13"/>
+                    <a:stretch>
+                      <a:fillRect/>
+                    </a:stretch>
+                  </pic:blipFill>
+                  <pic:spPr>
+                    <a:xfrm>
+                      <a:off x="0" y="0"/>
+                      <a:ext cx="5731510" cy="1127760"/>
+                    </a:xfrm>
+                    <a:prstGeom prst="rect">
+                      <a:avLst/>
+                    </a:prstGeom>
+                  </pic:spPr>
+                </pic:pic>
+              </a:graphicData>
+            </a:graphic>
+          </wp:inline>
+        </w:drawing>
+      </w:r>
+    </w:p>
+    <w:p>
+      <w:pPr>
+        <w:pStyle w:val="Comment-Grader"/>
         <w:rPr>
           <w:lang w:val="en-US"/>
         </w:rPr>
+      </w:pPr>
+      <w:r>
+        <w:rPr>
+          <w:highlight w:val="yellow"/>
+          <w:lang w:val="en-US"/>
+        </w:rPr>
+        <w:t>--------------------------------------------------------------------------------------------------------------------------------------</w:t>
+      </w:r>
+    </w:p>
+    <w:p>
+      <w:pPr>
+        <w:pStyle w:val="Comment-Grader"/>
+        <w:rPr>
+          <w:lang w:val="en-US"/>
+        </w:rPr>
+      </w:pPr>
+    </w:p>
+    <w:p>
+      <w:pPr>
+        <w:pStyle w:val="Comment-Grader"/>
+        <w:rPr>
+          <w:lang w:val="es-ES"/>
+        </w:rPr>
+      </w:pPr>
+      <w:r>
+        <w:rPr>
+          <w:lang w:val="en-US"/>
+        </w:rPr>
         <w:t xml:space="preserve">Se indica </w:t>
       </w:r>
       <w:proofErr w:type="spellStart"/>
@@ -2996,97 +3242,41 @@
         <w:rPr>
           <w:lang w:val="es-ES"/>
         </w:rPr>
-        <w:t xml:space="preserve">Cuando se hace un </w:t>
-      </w:r>
-      <w:proofErr w:type="gramStart"/>
+        <w:t xml:space="preserve">Cuando se hace un show de un </w:t>
+      </w:r>
+      <w:proofErr w:type="spellStart"/>
       <w:r>
         <w:rPr>
           <w:lang w:val="es-ES"/>
         </w:rPr>
-        <w:t>show</w:t>
-      </w:r>
-      <w:proofErr w:type="gramEnd"/>
+        <w:t>maintenance</w:t>
+      </w:r>
+      <w:proofErr w:type="spellEnd"/>
       <w:r>
         <w:rPr>
           <w:lang w:val="es-ES"/>
         </w:rPr>
-        <w:t xml:space="preserve"> de un </w:t>
+        <w:t xml:space="preserve"> </w:t>
       </w:r>
       <w:proofErr w:type="spellStart"/>
       <w:r>
         <w:rPr>
           <w:lang w:val="es-ES"/>
         </w:rPr>
-        <w:t>maintenance</w:t>
+        <w:t>record</w:t>
       </w:r>
       <w:proofErr w:type="spellEnd"/>
       <w:r>
         <w:rPr>
           <w:lang w:val="es-ES"/>
         </w:rPr>
-        <w:t xml:space="preserve"> </w:t>
-      </w:r>
-      <w:proofErr w:type="spellStart"/>
+        <w:t xml:space="preserve">, </w:t>
+      </w:r>
       <w:r>
         <w:rPr>
           <w:lang w:val="es-ES"/>
         </w:rPr>
-        <w:t>record</w:t>
-      </w:r>
-      <w:proofErr w:type="spellEnd"/>
-      <w:r>
-        <w:rPr>
-          <w:lang w:val="es-ES"/>
-        </w:rPr>
-        <w:t xml:space="preserve">, </w:t>
-      </w:r>
-      <w:r>
-        <w:rPr>
-          <w:lang w:val="es-ES"/>
-        </w:rPr>
-        <w:t xml:space="preserve">no hay ninguna opción para ver sus tareas. A </w:t>
-      </w:r>
-      <w:proofErr w:type="gramStart"/>
-      <w:r>
-        <w:rPr>
-          <w:lang w:val="es-ES"/>
-        </w:rPr>
-        <w:t>continuación</w:t>
-      </w:r>
-      <w:proofErr w:type="gramEnd"/>
-      <w:r>
-        <w:rPr>
-          <w:lang w:val="es-ES"/>
-        </w:rPr>
-        <w:t xml:space="preserve"> muestro </w:t>
-      </w:r>
-      <w:proofErr w:type="gramStart"/>
-      <w:r>
-        <w:rPr>
-          <w:lang w:val="es-ES"/>
-        </w:rPr>
-        <w:t>una registro</w:t>
-      </w:r>
-      <w:proofErr w:type="gramEnd"/>
-      <w:r>
-        <w:rPr>
-          <w:lang w:val="es-ES"/>
-        </w:rPr>
-        <w:t xml:space="preserve"> de mantenimiento publicado que, por tanto, debería de tener </w:t>
-      </w:r>
-      <w:proofErr w:type="gramStart"/>
-      <w:r>
-        <w:rPr>
-          <w:lang w:val="es-ES"/>
-        </w:rPr>
-        <w:t>tareas</w:t>
-      </w:r>
-      <w:proofErr w:type="gramEnd"/>
-      <w:r>
-        <w:rPr>
-          <w:lang w:val="es-ES"/>
-        </w:rPr>
-        <w:t xml:space="preserve"> pero no se puede llegar a ellas:</w:t>
+        <w:t>no hay ninguna opción para ver sus tareas. A continuación muestro una registro de mantenimiento publicado que, por tanto, debería de tener tareas pero no se puede llegar a ellas:</w:t>
       </w:r>
     </w:p>
     <w:p>
@@ -3117,7 +3307,7 @@
                     <pic:cNvPicPr/>
                   </pic:nvPicPr>
                   <pic:blipFill>
-                    <a:blip r:embed="rId12"/>
+                    <a:blip r:embed="rId14"/>
                     <a:stretch>
                       <a:fillRect/>
                     </a:stretch>
@@ -3154,6 +3344,14 @@
     </w:p>
     <w:p>
       <w:pPr>
+        <w:pStyle w:val="Comment-Grader"/>
+        <w:rPr>
+          <w:lang w:val="es-ES"/>
+        </w:rPr>
+      </w:pPr>
+    </w:p>
+    <w:p>
+      <w:pPr>
         <w:pStyle w:val="Requirement-Header"/>
         <w:rPr>
           <w:lang w:val="en-US"/>
@@ -3236,7 +3434,6 @@
           <w15:appearance w15:val="hidden"/>
           <w:text/>
         </w:sdtPr>
-        <w:sdtEndPr/>
         <w:sdtContent>
           <w:r>
             <w:rPr>
@@ -3383,7 +3580,7 @@
                     <pic:cNvPicPr/>
                   </pic:nvPicPr>
                   <pic:blipFill>
-                    <a:blip r:embed="rId13"/>
+                    <a:blip r:embed="rId15"/>
                     <a:stretch>
                       <a:fillRect/>
                     </a:stretch>
@@ -3480,7 +3677,7 @@
                     <pic:cNvPicPr/>
                   </pic:nvPicPr>
                   <pic:blipFill>
-                    <a:blip r:embed="rId14"/>
+                    <a:blip r:embed="rId16"/>
                     <a:stretch>
                       <a:fillRect/>
                     </a:stretch>
@@ -3577,6 +3774,7 @@
         <w:rPr>
           <w:rFonts w:cstheme="majorHAnsi"/>
         </w:rPr>
+        <w:lastRenderedPageBreak/>
         <w:t>Managerial requirements</w:t>
       </w:r>
     </w:p>
@@ -3588,15 +3786,7 @@
         </w:rPr>
       </w:pPr>
       <w:r>
-        <w:t xml:space="preserve">Provide a link to your planning dashboard in GitHub to review the tasks, their </w:t>
-      </w:r>
-      <w:proofErr w:type="gramStart"/>
-      <w:r>
-        <w:t>current status</w:t>
-      </w:r>
-      <w:proofErr w:type="gramEnd"/>
-      <w:r>
-        <w:t>, and your schedule</w:t>
+        <w:t>Provide a link to your planning dashboard in GitHub to review the tasks, their current status, and your schedule</w:t>
       </w:r>
       <w:r>
         <w:t xml:space="preserve">.  </w:t>
@@ -3617,7 +3807,6 @@
           <w15:appearance w15:val="hidden"/>
           <w:text/>
         </w:sdtPr>
-        <w:sdtEndPr/>
         <w:sdtContent>
           <w:r>
             <w:t xml:space="preserve">    </w:t>
@@ -3644,6 +3833,7 @@
         <w:rPr>
           <w:rFonts w:cstheme="majorHAnsi"/>
         </w:rPr>
+        <w:lastRenderedPageBreak/>
         <w:t>MANDATORY</w:t>
       </w:r>
       <w:r>
@@ -3705,7 +3895,6 @@
           <w15:appearance w15:val="hidden"/>
           <w:text/>
         </w:sdtPr>
-        <w:sdtEndPr/>
         <w:sdtContent>
           <w:r>
             <w:t xml:space="preserve">    </w:t>
@@ -3814,7 +4003,6 @@
           </w:placeholder>
           <w:text/>
         </w:sdtPr>
-        <w:sdtEndPr/>
         <w:sdtContent>
           <w:r>
             <w:t xml:space="preserve">    </w:t>
@@ -3848,15 +4036,7 @@
         </w:rPr>
       </w:pPr>
       <w:r>
-        <w:t xml:space="preserve">Provide a link to your planning dashboard in GitHub to review the tasks, their </w:t>
-      </w:r>
-      <w:proofErr w:type="gramStart"/>
-      <w:r>
-        <w:t>current status</w:t>
-      </w:r>
-      <w:proofErr w:type="gramEnd"/>
-      <w:r>
-        <w:t>, and your schedule</w:t>
+        <w:t>Provide a link to your planning dashboard in GitHub to review the tasks, their current status, and your schedule</w:t>
       </w:r>
       <w:r>
         <w:t xml:space="preserve">.  </w:t>
@@ -3877,7 +4057,6 @@
           <w15:appearance w15:val="hidden"/>
           <w:text/>
         </w:sdtPr>
-        <w:sdtEndPr/>
         <w:sdtContent>
           <w:r>
             <w:t xml:space="preserve">    </w:t>
@@ -3911,7 +4090,6 @@
           </w:placeholder>
           <w:text/>
         </w:sdtPr>
-        <w:sdtEndPr/>
         <w:sdtContent>
           <w:r>
             <w:t xml:space="preserve">    </w:t>
@@ -3951,6 +4129,7 @@
         <w:rPr>
           <w:rFonts w:cstheme="majorHAnsi"/>
         </w:rPr>
+        <w:lastRenderedPageBreak/>
         <w:t>SUPPLEMENTARY I</w:t>
       </w:r>
       <w:r>
@@ -4171,6 +4350,7 @@
         <w:rPr>
           <w:rFonts w:cstheme="majorHAnsi"/>
         </w:rPr>
+        <w:lastRenderedPageBreak/>
         <w:t>SUPPLEMENTARY I</w:t>
       </w:r>
       <w:r>
@@ -4273,15 +4453,7 @@
         <w:t>maintenance record</w:t>
       </w:r>
       <w:r>
-        <w:t xml:space="preserve"> with the nearest inspection due date, </w:t>
-      </w:r>
-      <w:proofErr w:type="gramStart"/>
-      <w:r>
-        <w:t>provided that</w:t>
-      </w:r>
-      <w:proofErr w:type="gramEnd"/>
-      <w:r>
-        <w:t xml:space="preserve"> he or she is involved in any tasks that need to be performed as part of that </w:t>
+        <w:t xml:space="preserve"> with the nearest inspection due date, provided that he or she is involved in any tasks that need to be performed as part of that </w:t>
       </w:r>
       <w:r>
         <w:t>maintenance</w:t>
@@ -4383,7 +4555,6 @@
           <w15:appearance w15:val="hidden"/>
           <w:text/>
         </w:sdtPr>
-        <w:sdtEndPr/>
         <w:sdtContent>
           <w:r>
             <w:rPr>
@@ -4525,7 +4696,6 @@
           <w15:appearance w15:val="hidden"/>
           <w:text/>
         </w:sdtPr>
-        <w:sdtEndPr/>
         <w:sdtContent>
           <w:r>
             <w:t xml:space="preserve">    </w:t>
@@ -4558,6 +4728,7 @@
         <w:rPr>
           <w:rFonts w:cstheme="majorHAnsi"/>
         </w:rPr>
+        <w:lastRenderedPageBreak/>
         <w:t>SUPPLEMENTARY I</w:t>
       </w:r>
       <w:r>
@@ -4674,7 +4845,6 @@
           <w15:appearance w15:val="hidden"/>
           <w:text/>
         </w:sdtPr>
-        <w:sdtEndPr/>
         <w:sdtContent>
           <w:r>
             <w:t xml:space="preserve">    </w:t>
@@ -4737,7 +4907,6 @@
           <w15:appearance w15:val="hidden"/>
           <w:text/>
         </w:sdtPr>
-        <w:sdtEndPr/>
         <w:sdtContent>
           <w:r>
             <w:t xml:space="preserve">    </w:t>
@@ -4817,7 +4986,6 @@
           <w15:appearance w15:val="hidden"/>
           <w:text/>
         </w:sdtPr>
-        <w:sdtEndPr/>
         <w:sdtContent>
           <w:r>
             <w:t xml:space="preserve">    </w:t>
@@ -4877,7 +5045,6 @@
           <w15:appearance w15:val="hidden"/>
           <w:text/>
         </w:sdtPr>
-        <w:sdtEndPr/>
         <w:sdtContent>
           <w:r>
             <w:t xml:space="preserve">    </w:t>
@@ -4971,6 +5138,7 @@
         <w:rPr>
           <w:rFonts w:cstheme="majorHAnsi"/>
         </w:rPr>
+        <w:lastRenderedPageBreak/>
         <w:t>Managerial requirements</w:t>
       </w:r>
     </w:p>
@@ -4999,7 +5167,6 @@
           </w:placeholder>
           <w:text/>
         </w:sdtPr>
-        <w:sdtEndPr/>
         <w:sdtContent>
           <w:r>
             <w:t xml:space="preserve">    </w:t>
@@ -5026,6 +5193,7 @@
         <w:rPr>
           <w:rFonts w:cstheme="majorHAnsi"/>
         </w:rPr>
+        <w:lastRenderedPageBreak/>
         <w:t>SUPPLEMENTARY I</w:t>
       </w:r>
       <w:r>
@@ -5171,7 +5339,6 @@
           <w15:appearance w15:val="hidden"/>
           <w:text/>
         </w:sdtPr>
-        <w:sdtEndPr/>
         <w:sdtContent>
           <w:r>
             <w:t xml:space="preserve">    </w:t>
@@ -5220,7 +5387,6 @@
           <w15:appearance w15:val="hidden"/>
           <w:text/>
         </w:sdtPr>
-        <w:sdtEndPr/>
         <w:sdtContent>
           <w:r>
             <w:t xml:space="preserve">    </w:t>
@@ -5253,6 +5419,7 @@
         <w:rPr>
           <w:rFonts w:cstheme="majorHAnsi"/>
         </w:rPr>
+        <w:lastRenderedPageBreak/>
         <w:t>SUPPLEMENTARY II</w:t>
       </w:r>
       <w:r>
@@ -5422,7 +5589,6 @@
           <w15:appearance w15:val="hidden"/>
           <w:text/>
         </w:sdtPr>
-        <w:sdtEndPr/>
         <w:sdtContent>
           <w:r>
             <w:t xml:space="preserve">    </w:t>
@@ -5457,7 +5623,6 @@
           <w15:appearance w15:val="hidden"/>
           <w:text/>
         </w:sdtPr>
-        <w:sdtEndPr/>
         <w:sdtContent>
           <w:r>
             <w:t xml:space="preserve">    </w:t>
@@ -5537,6 +5702,7 @@
         <w:rPr>
           <w:rFonts w:cstheme="majorHAnsi"/>
         </w:rPr>
+        <w:lastRenderedPageBreak/>
         <w:t>SUPPLEMENTARY II</w:t>
       </w:r>
       <w:r>
@@ -5628,7 +5794,6 @@
           <w15:appearance w15:val="hidden"/>
           <w:text/>
         </w:sdtPr>
-        <w:sdtEndPr/>
         <w:sdtContent>
           <w:r>
             <w:rPr>
@@ -5770,7 +5935,6 @@
           <w15:appearance w15:val="hidden"/>
           <w:text/>
         </w:sdtPr>
-        <w:sdtEndPr/>
         <w:sdtContent>
           <w:r>
             <w:t xml:space="preserve">    </w:t>
@@ -5808,7 +5972,6 @@
           <w15:appearance w15:val="hidden"/>
           <w:text/>
         </w:sdtPr>
-        <w:sdtEndPr/>
         <w:sdtContent>
           <w:r>
             <w:rPr>
@@ -5847,6 +6010,7 @@
         <w:rPr>
           <w:rFonts w:cstheme="majorHAnsi"/>
         </w:rPr>
+        <w:lastRenderedPageBreak/>
         <w:t>SUPPLEMENTARY II</w:t>
       </w:r>
       <w:r>
@@ -5968,7 +6132,6 @@
           </w:placeholder>
           <w:text/>
         </w:sdtPr>
-        <w:sdtEndPr/>
         <w:sdtContent>
           <w:r>
             <w:t xml:space="preserve">    </w:t>
@@ -6039,7 +6202,6 @@
           </w:placeholder>
           <w:text/>
         </w:sdtPr>
-        <w:sdtEndPr/>
         <w:sdtContent>
           <w:r>
             <w:t xml:space="preserve">    </w:t>
@@ -6145,7 +6307,6 @@
           <w15:appearance w15:val="hidden"/>
           <w:text/>
         </w:sdtPr>
-        <w:sdtEndPr/>
         <w:sdtContent>
           <w:r>
             <w:t xml:space="preserve">    </w:t>
@@ -6185,7 +6346,6 @@
           </w:placeholder>
           <w:text/>
         </w:sdtPr>
-        <w:sdtEndPr/>
         <w:sdtContent>
           <w:r>
             <w:rPr>
@@ -6231,6 +6391,7 @@
         <w:rPr>
           <w:rFonts w:cstheme="majorHAnsi"/>
         </w:rPr>
+        <w:lastRenderedPageBreak/>
         <w:t>SUPPLEMENTARY II</w:t>
       </w:r>
       <w:r>
@@ -6385,7 +6546,6 @@
           <w15:appearance w15:val="hidden"/>
           <w:text/>
         </w:sdtPr>
-        <w:sdtEndPr/>
         <w:sdtContent>
           <w:r>
             <w:t xml:space="preserve">    </w:t>
@@ -6433,7 +6593,6 @@
           </w:placeholder>
           <w:text/>
         </w:sdtPr>
-        <w:sdtEndPr/>
         <w:sdtContent>
           <w:r>
             <w:t xml:space="preserve">    </w:t>
@@ -6467,7 +6626,6 @@
           </w:placeholder>
           <w:text/>
         </w:sdtPr>
-        <w:sdtEndPr/>
         <w:sdtContent>
           <w:r>
             <w:t xml:space="preserve">    </w:t>
@@ -10426,6 +10584,7 @@
     <w:rsid w:val="00C42E76"/>
     <w:rsid w:val="00C456B8"/>
     <w:rsid w:val="00C63AB0"/>
+    <w:rsid w:val="00C876E1"/>
     <w:rsid w:val="00CB72EA"/>
     <w:rsid w:val="00D741F9"/>
     <w:rsid w:val="00DD75B9"/>
@@ -10436,6 +10595,7 @@
     <w:rsid w:val="00ED34A4"/>
     <w:rsid w:val="00F36204"/>
     <w:rsid w:val="00F43324"/>
+    <w:rsid w:val="00F469A0"/>
     <w:rsid w:val="00F64E54"/>
     <w:rsid w:val="00F9750A"/>
     <w:rsid w:val="00FA7306"/>

</xml_diff>

<commit_message>
tests hack maintenanceRecord y tasks
</commit_message>
<xml_diff>
--- a/reports/Student#5/C2/05 - Requirements - Student #5.docx
+++ b/reports/Student#5/C2/05 - Requirements - Student #5.docx
@@ -3700,7 +3700,7 @@
           </mc:Choice>
           <mc:Fallback>
             <w:pict>
-              <v:shapetype w14:anchorId="03DE7C22" id="_x0000_t32" coordsize="21600,21600" o:spt="32" o:oned="t" path="m,l21600,21600e" filled="f">
+              <v:shapetype w14:anchorId="59388BE8" id="_x0000_t32" coordsize="21600,21600" o:spt="32" o:oned="t" path="m,l21600,21600e" filled="f">
                 <v:path arrowok="t" fillok="f" o:connecttype="none"/>
                 <o:lock v:ext="edit" shapetype="t"/>
               </v:shapetype>
@@ -4561,7 +4561,13 @@
         <w:sdtEndPr/>
         <w:sdtContent>
           <w:r>
-            <w:t xml:space="preserve">    </w:t>
+            <w:t xml:space="preserve">   </w:t>
+          </w:r>
+          <w:r>
+            <w:t>X</w:t>
+          </w:r>
+          <w:r>
+            <w:t xml:space="preserve"> </w:t>
           </w:r>
         </w:sdtContent>
       </w:sdt>
@@ -11120,6 +11126,7 @@
     <w:rsid w:val="000B367C"/>
     <w:rsid w:val="001221F0"/>
     <w:rsid w:val="001476FF"/>
+    <w:rsid w:val="00184E97"/>
     <w:rsid w:val="001942D6"/>
     <w:rsid w:val="001B7228"/>
     <w:rsid w:val="001F6D99"/>
@@ -11147,6 +11154,7 @@
     <w:rsid w:val="00916BF9"/>
     <w:rsid w:val="00953D97"/>
     <w:rsid w:val="00966054"/>
+    <w:rsid w:val="009B6BC5"/>
     <w:rsid w:val="009B77BF"/>
     <w:rsid w:val="009E476D"/>
     <w:rsid w:val="00A01726"/>

</xml_diff>